<commit_message>
Finalizei o módulo 3 do curso
</commit_message>
<xml_diff>
--- a/modulo-03/anotacoes/github e css.docx
+++ b/modulo-03/anotacoes/github e css.docx
@@ -4095,6 +4095,7 @@
     </w:p>
     <w:p>
       <w:pPr>
+        <w:jc w:val="both"/>
         <w:rPr>
           <w:rFonts w:ascii="Arial" w:hAnsi="Arial"/>
           <w:sz w:val="24"/>
@@ -4111,6 +4112,7 @@
     </w:p>
     <w:p>
       <w:pPr>
+        <w:jc w:val="both"/>
         <w:rPr>
           <w:rFonts w:ascii="Arial" w:hAnsi="Arial"/>
           <w:sz w:val="24"/>
@@ -4132,8 +4134,3564 @@
           <w:sz w:val="24"/>
         </w:rPr>
       </w:pPr>
+    </w:p>
+    <w:p>
+      <w:pPr>
+        <w:rPr>
+          <w:rFonts w:ascii="Arial" w:hAnsi="Arial"/>
+          <w:b/>
+          <w:i/>
+          <w:sz w:val="28"/>
+        </w:rPr>
+      </w:pPr>
+      <w:r>
+        <w:rPr>
+          <w:rFonts w:ascii="Arial" w:hAnsi="Arial"/>
+          <w:b/>
+          <w:i/>
+          <w:sz w:val="28"/>
+        </w:rPr>
+        <w:t>Décima oitava aula – Ainda podemos usar tabelas em HTML?</w:t>
+      </w:r>
+    </w:p>
+    <w:p>
+      <w:pPr>
+        <w:jc w:val="both"/>
+        <w:rPr>
+          <w:rFonts w:ascii="Arial" w:hAnsi="Arial"/>
+          <w:sz w:val="24"/>
+        </w:rPr>
+      </w:pPr>
+      <w:r>
+        <w:rPr>
+          <w:rFonts w:ascii="Arial" w:hAnsi="Arial"/>
+          <w:b/>
+          <w:i/>
+          <w:sz w:val="28"/>
+        </w:rPr>
+        <w:tab/>
+      </w:r>
+      <w:r>
+        <w:rPr>
+          <w:rFonts w:ascii="Arial" w:hAnsi="Arial"/>
+          <w:sz w:val="24"/>
+        </w:rPr>
+        <w:t>O objetivo desta aula é mostrar os usos de uma tabela dentro de um site e suas funções. Ensinar como usar corretamente as tabelas e saber quais itens realmente colocar dentro. Professor diz: “Você não pode usar tabela para criar a estrutura do seu site. ”</w:t>
+      </w:r>
+    </w:p>
+    <w:p>
+      <w:pPr>
+        <w:jc w:val="both"/>
+        <w:rPr>
+          <w:rFonts w:ascii="Arial" w:hAnsi="Arial"/>
+          <w:sz w:val="24"/>
+        </w:rPr>
+      </w:pPr>
+      <w:r>
+        <w:rPr>
+          <w:rFonts w:ascii="Arial" w:hAnsi="Arial"/>
+          <w:sz w:val="24"/>
+        </w:rPr>
+        <w:tab/>
+        <w:t>Professor pesquisa “população por estado” para mostrar uma tabela. Professor diz que antigamente, no html4, se criavam muitos sites tendo como base das estruturas tabelas.</w:t>
+      </w:r>
+    </w:p>
+    <w:p>
+      <w:pPr>
+        <w:jc w:val="center"/>
+        <w:rPr>
+          <w:rFonts w:ascii="Arial" w:hAnsi="Arial"/>
+          <w:sz w:val="24"/>
+        </w:rPr>
+      </w:pPr>
+      <w:r>
+        <w:rPr>
+          <w:rFonts w:ascii="Arial" w:hAnsi="Arial"/>
+          <w:sz w:val="24"/>
+        </w:rPr>
+        <w:lastRenderedPageBreak/>
+        <w:drawing>
+          <wp:inline distT="0" distB="0" distL="0" distR="0" wp14:anchorId="08E2DC1A" wp14:editId="1DBF138D">
+            <wp:extent cx="3922839" cy="2438400"/>
+            <wp:effectExtent l="0" t="0" r="1905" b="0"/>
+            <wp:docPr id="12" name="Imagem 12"/>
+            <wp:cNvGraphicFramePr>
+              <a:graphicFrameLocks xmlns:a="http://schemas.openxmlformats.org/drawingml/2006/main" noChangeAspect="1"/>
+            </wp:cNvGraphicFramePr>
+            <a:graphic xmlns:a="http://schemas.openxmlformats.org/drawingml/2006/main">
+              <a:graphicData uri="http://schemas.openxmlformats.org/drawingml/2006/picture">
+                <pic:pic xmlns:pic="http://schemas.openxmlformats.org/drawingml/2006/picture">
+                  <pic:nvPicPr>
+                    <pic:cNvPr id="1" name=""/>
+                    <pic:cNvPicPr/>
+                  </pic:nvPicPr>
+                  <pic:blipFill>
+                    <a:blip r:embed="rId16"/>
+                    <a:stretch>
+                      <a:fillRect/>
+                    </a:stretch>
+                  </pic:blipFill>
+                  <pic:spPr>
+                    <a:xfrm>
+                      <a:off x="0" y="0"/>
+                      <a:ext cx="4098867" cy="2547817"/>
+                    </a:xfrm>
+                    <a:prstGeom prst="rect">
+                      <a:avLst/>
+                    </a:prstGeom>
+                  </pic:spPr>
+                </pic:pic>
+              </a:graphicData>
+            </a:graphic>
+          </wp:inline>
+        </w:drawing>
+      </w:r>
+    </w:p>
+    <w:p>
+      <w:pPr>
+        <w:rPr>
+          <w:rFonts w:ascii="Arial" w:hAnsi="Arial"/>
+          <w:sz w:val="24"/>
+        </w:rPr>
+      </w:pPr>
+    </w:p>
+    <w:p>
+      <w:pPr>
+        <w:ind w:firstLine="708"/>
+        <w:jc w:val="both"/>
+        <w:rPr>
+          <w:rFonts w:ascii="Arial" w:hAnsi="Arial"/>
+          <w:sz w:val="24"/>
+        </w:rPr>
+      </w:pPr>
+      <w:r>
+        <w:rPr>
+          <w:rFonts w:ascii="Arial" w:hAnsi="Arial"/>
+          <w:sz w:val="24"/>
+        </w:rPr>
+        <w:t>Antigamente se usava esta base para fazer sites. Usar tabelas funciona PARA MOSTRAR DADOS, mas não para estrutura de site!</w:t>
+      </w:r>
+    </w:p>
+    <w:p>
+      <w:pPr>
+        <w:rPr>
+          <w:rFonts w:ascii="Arial" w:hAnsi="Arial"/>
+          <w:sz w:val="24"/>
+        </w:rPr>
+      </w:pPr>
+    </w:p>
+    <w:p>
+      <w:pPr>
+        <w:rPr>
+          <w:rFonts w:ascii="Arial" w:hAnsi="Arial"/>
+          <w:b/>
+          <w:i/>
+          <w:sz w:val="28"/>
+        </w:rPr>
+      </w:pPr>
+      <w:r>
+        <w:rPr>
+          <w:rFonts w:ascii="Arial" w:hAnsi="Arial"/>
+          <w:b/>
+          <w:i/>
+          <w:sz w:val="28"/>
+        </w:rPr>
+        <w:t>Décima nona aula – Sua primeira tabela em HTML</w:t>
+      </w:r>
+    </w:p>
+    <w:p>
+      <w:pPr>
+        <w:jc w:val="both"/>
+        <w:rPr>
+          <w:rFonts w:ascii="Arial" w:hAnsi="Arial"/>
+          <w:sz w:val="24"/>
+        </w:rPr>
+      </w:pPr>
+      <w:r>
+        <w:rPr>
+          <w:rFonts w:ascii="Arial" w:hAnsi="Arial"/>
+          <w:b/>
+          <w:i/>
+          <w:sz w:val="28"/>
+        </w:rPr>
+        <w:tab/>
+      </w:r>
+      <w:r>
+        <w:rPr>
+          <w:rFonts w:ascii="Arial" w:hAnsi="Arial"/>
+          <w:sz w:val="24"/>
+        </w:rPr>
+        <w:t>Vamos usar para base da nossa primeira tabela, uma desenvolvida no Excel bem simples:</w:t>
+      </w:r>
+    </w:p>
+    <w:p>
+      <w:pPr>
+        <w:jc w:val="center"/>
+        <w:rPr>
+          <w:rFonts w:ascii="Arial" w:hAnsi="Arial"/>
+          <w:sz w:val="24"/>
+        </w:rPr>
+      </w:pPr>
+      <w:r>
+        <w:rPr>
+          <w:rFonts w:ascii="Arial" w:hAnsi="Arial"/>
+          <w:sz w:val="24"/>
+        </w:rPr>
+        <w:drawing>
+          <wp:inline distT="0" distB="0" distL="0" distR="0" wp14:anchorId="1116D456" wp14:editId="3DC38B7B">
+            <wp:extent cx="2286319" cy="905001"/>
+            <wp:effectExtent l="0" t="0" r="0" b="9525"/>
+            <wp:docPr id="13" name="Imagem 13"/>
+            <wp:cNvGraphicFramePr>
+              <a:graphicFrameLocks xmlns:a="http://schemas.openxmlformats.org/drawingml/2006/main" noChangeAspect="1"/>
+            </wp:cNvGraphicFramePr>
+            <a:graphic xmlns:a="http://schemas.openxmlformats.org/drawingml/2006/main">
+              <a:graphicData uri="http://schemas.openxmlformats.org/drawingml/2006/picture">
+                <pic:pic xmlns:pic="http://schemas.openxmlformats.org/drawingml/2006/picture">
+                  <pic:nvPicPr>
+                    <pic:cNvPr id="1" name=""/>
+                    <pic:cNvPicPr/>
+                  </pic:nvPicPr>
+                  <pic:blipFill>
+                    <a:blip r:embed="rId17"/>
+                    <a:stretch>
+                      <a:fillRect/>
+                    </a:stretch>
+                  </pic:blipFill>
+                  <pic:spPr>
+                    <a:xfrm>
+                      <a:off x="0" y="0"/>
+                      <a:ext cx="2286319" cy="905001"/>
+                    </a:xfrm>
+                    <a:prstGeom prst="rect">
+                      <a:avLst/>
+                    </a:prstGeom>
+                  </pic:spPr>
+                </pic:pic>
+              </a:graphicData>
+            </a:graphic>
+          </wp:inline>
+        </w:drawing>
+      </w:r>
+    </w:p>
+    <w:p>
+      <w:pPr>
+        <w:jc w:val="both"/>
+        <w:rPr>
+          <w:rFonts w:ascii="Arial" w:hAnsi="Arial"/>
+          <w:sz w:val="24"/>
+        </w:rPr>
+      </w:pPr>
+      <w:r>
+        <w:rPr>
+          <w:rFonts w:ascii="Arial" w:hAnsi="Arial"/>
+          <w:sz w:val="24"/>
+        </w:rPr>
+        <w:tab/>
+        <w:t xml:space="preserve">Por padrão, tabelas não tem linhas!! Todas as tabelas </w:t>
+      </w:r>
+      <w:r>
+        <w:rPr>
+          <w:rFonts w:ascii="Arial" w:hAnsi="Arial"/>
+          <w:sz w:val="24"/>
+        </w:rPr>
+        <w:t xml:space="preserve">simples em html tema seguinte hierarquia: TABLE &gt; TABLE ROW &gt; TABLE HEADER &gt; TABLE DATA. (Tabela &gt; Linha de tabela &gt; Cabeçalho de Tabela &gt; Dados de tabela). No caso da tabela simples acima, não possui cabeçalho de tabela, só dados. </w:t>
+      </w:r>
+    </w:p>
+    <w:p>
+      <w:pPr>
+        <w:jc w:val="both"/>
+        <w:rPr>
+          <w:rFonts w:ascii="Arial" w:hAnsi="Arial"/>
+          <w:sz w:val="24"/>
+        </w:rPr>
+      </w:pPr>
+      <w:r>
+        <w:rPr>
+          <w:rFonts w:ascii="Arial" w:hAnsi="Arial"/>
+          <w:sz w:val="24"/>
+        </w:rPr>
+        <w:tab/>
+        <w:t xml:space="preserve">Fazendo então uma verificação da tabela, temos quatro linhas. Dentro da primeira linha, temos três dados (A1, B1, C1). Então a ordem é abrir um Table, dentro de table abrir um Table </w:t>
+      </w:r>
+      <w:proofErr w:type="spellStart"/>
+      <w:r>
+        <w:rPr>
+          <w:rFonts w:ascii="Arial" w:hAnsi="Arial"/>
+          <w:sz w:val="24"/>
+        </w:rPr>
+        <w:t>Row</w:t>
+      </w:r>
+      <w:proofErr w:type="spellEnd"/>
+      <w:r>
+        <w:rPr>
+          <w:rFonts w:ascii="Arial" w:hAnsi="Arial"/>
+          <w:sz w:val="24"/>
+        </w:rPr>
+        <w:t xml:space="preserve"> (TR) e um Table Data (TD) para colocar a primeira linha da tabela, e assim, sucessivamente</w:t>
+      </w:r>
+    </w:p>
+    <w:p>
+      <w:pPr>
+        <w:jc w:val="center"/>
+        <w:rPr>
+          <w:rFonts w:ascii="Arial" w:hAnsi="Arial"/>
+          <w:sz w:val="24"/>
+        </w:rPr>
+      </w:pPr>
+      <w:r>
+        <w:rPr>
+          <w:rFonts w:ascii="Arial" w:hAnsi="Arial"/>
+          <w:sz w:val="24"/>
+        </w:rPr>
+        <w:lastRenderedPageBreak/>
+        <w:drawing>
+          <wp:inline distT="0" distB="0" distL="0" distR="0" wp14:anchorId="28057279" wp14:editId="1E6CD726">
+            <wp:extent cx="4665556" cy="3505200"/>
+            <wp:effectExtent l="0" t="0" r="1905" b="0"/>
+            <wp:docPr id="14" name="Imagem 14"/>
+            <wp:cNvGraphicFramePr>
+              <a:graphicFrameLocks xmlns:a="http://schemas.openxmlformats.org/drawingml/2006/main" noChangeAspect="1"/>
+            </wp:cNvGraphicFramePr>
+            <a:graphic xmlns:a="http://schemas.openxmlformats.org/drawingml/2006/main">
+              <a:graphicData uri="http://schemas.openxmlformats.org/drawingml/2006/picture">
+                <pic:pic xmlns:pic="http://schemas.openxmlformats.org/drawingml/2006/picture">
+                  <pic:nvPicPr>
+                    <pic:cNvPr id="1" name=""/>
+                    <pic:cNvPicPr/>
+                  </pic:nvPicPr>
+                  <pic:blipFill>
+                    <a:blip r:embed="rId18"/>
+                    <a:stretch>
+                      <a:fillRect/>
+                    </a:stretch>
+                  </pic:blipFill>
+                  <pic:spPr>
+                    <a:xfrm>
+                      <a:off x="0" y="0"/>
+                      <a:ext cx="4757719" cy="3574442"/>
+                    </a:xfrm>
+                    <a:prstGeom prst="rect">
+                      <a:avLst/>
+                    </a:prstGeom>
+                  </pic:spPr>
+                </pic:pic>
+              </a:graphicData>
+            </a:graphic>
+          </wp:inline>
+        </w:drawing>
+      </w:r>
+    </w:p>
+    <w:p>
+      <w:pPr>
+        <w:rPr>
+          <w:rFonts w:ascii="Arial" w:hAnsi="Arial"/>
+          <w:sz w:val="24"/>
+        </w:rPr>
+      </w:pPr>
+    </w:p>
+    <w:p>
+      <w:pPr>
+        <w:rPr>
+          <w:rFonts w:ascii="Arial" w:hAnsi="Arial"/>
+          <w:sz w:val="24"/>
+        </w:rPr>
+      </w:pPr>
+      <w:r>
+        <w:rPr>
+          <w:rFonts w:ascii="Arial" w:hAnsi="Arial"/>
+          <w:sz w:val="24"/>
+        </w:rPr>
+        <w:tab/>
+        <w:t>Com esse código, obtemos este resultado:</w:t>
+      </w:r>
+    </w:p>
+    <w:p>
+      <w:pPr>
+        <w:jc w:val="center"/>
+        <w:rPr>
+          <w:rFonts w:ascii="Arial" w:hAnsi="Arial"/>
+          <w:sz w:val="24"/>
+        </w:rPr>
+      </w:pPr>
+      <w:r>
+        <w:rPr>
+          <w:rFonts w:ascii="Arial" w:hAnsi="Arial"/>
+          <w:sz w:val="24"/>
+        </w:rPr>
+        <w:drawing>
+          <wp:inline distT="0" distB="0" distL="0" distR="0" wp14:anchorId="4FA3DFE2" wp14:editId="11171A17">
+            <wp:extent cx="5400040" cy="2630170"/>
+            <wp:effectExtent l="0" t="0" r="0" b="0"/>
+            <wp:docPr id="15" name="Imagem 15"/>
+            <wp:cNvGraphicFramePr>
+              <a:graphicFrameLocks xmlns:a="http://schemas.openxmlformats.org/drawingml/2006/main" noChangeAspect="1"/>
+            </wp:cNvGraphicFramePr>
+            <a:graphic xmlns:a="http://schemas.openxmlformats.org/drawingml/2006/main">
+              <a:graphicData uri="http://schemas.openxmlformats.org/drawingml/2006/picture">
+                <pic:pic xmlns:pic="http://schemas.openxmlformats.org/drawingml/2006/picture">
+                  <pic:nvPicPr>
+                    <pic:cNvPr id="1" name=""/>
+                    <pic:cNvPicPr/>
+                  </pic:nvPicPr>
+                  <pic:blipFill rotWithShape="1">
+                    <a:blip r:embed="rId19"/>
+                    <a:srcRect t="11985"/>
+                    <a:stretch/>
+                  </pic:blipFill>
+                  <pic:spPr bwMode="auto">
+                    <a:xfrm>
+                      <a:off x="0" y="0"/>
+                      <a:ext cx="5400040" cy="2630170"/>
+                    </a:xfrm>
+                    <a:prstGeom prst="rect">
+                      <a:avLst/>
+                    </a:prstGeom>
+                    <a:ln>
+                      <a:noFill/>
+                    </a:ln>
+                    <a:extLst>
+                      <a:ext uri="{53640926-AAD7-44D8-BBD7-CCE9431645EC}">
+                        <a14:shadowObscured xmlns:a14="http://schemas.microsoft.com/office/drawing/2010/main"/>
+                      </a:ext>
+                    </a:extLst>
+                  </pic:spPr>
+                </pic:pic>
+              </a:graphicData>
+            </a:graphic>
+          </wp:inline>
+        </w:drawing>
+      </w:r>
+    </w:p>
+    <w:p>
+      <w:pPr>
+        <w:jc w:val="both"/>
+        <w:rPr>
+          <w:rFonts w:ascii="Arial" w:hAnsi="Arial"/>
+          <w:i/>
+          <w:sz w:val="24"/>
+        </w:rPr>
+      </w:pPr>
+      <w:r>
+        <w:rPr>
+          <w:rFonts w:ascii="Arial" w:hAnsi="Arial"/>
+          <w:sz w:val="24"/>
+        </w:rPr>
+        <w:tab/>
+        <w:t>Para essa tabela se parecer mais com uma tabe</w:t>
+      </w:r>
+      <w:r>
+        <w:rPr>
+          <w:rFonts w:ascii="Arial" w:hAnsi="Arial"/>
+          <w:sz w:val="24"/>
+        </w:rPr>
+        <w:t xml:space="preserve">la, nós marcamos as suas linhas, suas bordas, dentro de </w:t>
+      </w:r>
+      <w:r>
+        <w:rPr>
+          <w:rFonts w:ascii="Arial" w:hAnsi="Arial"/>
+          <w:i/>
+          <w:sz w:val="24"/>
+        </w:rPr>
+        <w:t>style.</w:t>
+      </w:r>
+    </w:p>
+    <w:p>
+      <w:pPr>
+        <w:jc w:val="center"/>
+        <w:rPr>
+          <w:rFonts w:ascii="Arial" w:hAnsi="Arial"/>
+          <w:i/>
+          <w:sz w:val="24"/>
+        </w:rPr>
+      </w:pPr>
+      <w:r>
+        <w:rPr>
+          <w:rFonts w:ascii="Arial" w:hAnsi="Arial"/>
+          <w:i/>
+          <w:sz w:val="24"/>
+        </w:rPr>
+        <w:lastRenderedPageBreak/>
+        <w:drawing>
+          <wp:inline distT="0" distB="0" distL="0" distR="0" wp14:anchorId="2073CE65" wp14:editId="46748B90">
+            <wp:extent cx="3512125" cy="2659380"/>
+            <wp:effectExtent l="0" t="0" r="0" b="7620"/>
+            <wp:docPr id="16" name="Imagem 16"/>
+            <wp:cNvGraphicFramePr>
+              <a:graphicFrameLocks xmlns:a="http://schemas.openxmlformats.org/drawingml/2006/main" noChangeAspect="1"/>
+            </wp:cNvGraphicFramePr>
+            <a:graphic xmlns:a="http://schemas.openxmlformats.org/drawingml/2006/main">
+              <a:graphicData uri="http://schemas.openxmlformats.org/drawingml/2006/picture">
+                <pic:pic xmlns:pic="http://schemas.openxmlformats.org/drawingml/2006/picture">
+                  <pic:nvPicPr>
+                    <pic:cNvPr id="1" name=""/>
+                    <pic:cNvPicPr/>
+                  </pic:nvPicPr>
+                  <pic:blipFill>
+                    <a:blip r:embed="rId20"/>
+                    <a:stretch>
+                      <a:fillRect/>
+                    </a:stretch>
+                  </pic:blipFill>
+                  <pic:spPr>
+                    <a:xfrm>
+                      <a:off x="0" y="0"/>
+                      <a:ext cx="3673101" cy="2781271"/>
+                    </a:xfrm>
+                    <a:prstGeom prst="rect">
+                      <a:avLst/>
+                    </a:prstGeom>
+                  </pic:spPr>
+                </pic:pic>
+              </a:graphicData>
+            </a:graphic>
+          </wp:inline>
+        </w:drawing>
+      </w:r>
+    </w:p>
+    <w:p>
+      <w:pPr>
+        <w:rPr>
+          <w:rFonts w:ascii="Arial" w:hAnsi="Arial"/>
+          <w:i/>
+          <w:sz w:val="24"/>
+        </w:rPr>
+      </w:pPr>
+    </w:p>
+    <w:p>
+      <w:pPr>
+        <w:rPr>
+          <w:rFonts w:ascii="Arial" w:hAnsi="Arial"/>
+          <w:sz w:val="24"/>
+        </w:rPr>
+      </w:pPr>
+      <w:r>
+        <w:rPr>
+          <w:rFonts w:ascii="Arial" w:hAnsi="Arial"/>
+          <w:sz w:val="24"/>
+        </w:rPr>
+        <w:tab/>
+        <w:t>Com isso, obtemos isso:</w:t>
+      </w:r>
+    </w:p>
+    <w:p>
+      <w:pPr>
+        <w:jc w:val="center"/>
+        <w:rPr>
+          <w:rFonts w:ascii="Arial" w:hAnsi="Arial"/>
+          <w:sz w:val="24"/>
+        </w:rPr>
+      </w:pPr>
+      <w:r>
+        <w:rPr>
+          <w:rFonts w:ascii="Arial" w:hAnsi="Arial"/>
+          <w:sz w:val="24"/>
+        </w:rPr>
+        <w:drawing>
+          <wp:inline distT="0" distB="0" distL="0" distR="0" wp14:anchorId="4C1A85C6" wp14:editId="20728988">
+            <wp:extent cx="5153744" cy="2295845"/>
+            <wp:effectExtent l="0" t="0" r="8890" b="9525"/>
+            <wp:docPr id="17" name="Imagem 17"/>
+            <wp:cNvGraphicFramePr>
+              <a:graphicFrameLocks xmlns:a="http://schemas.openxmlformats.org/drawingml/2006/main" noChangeAspect="1"/>
+            </wp:cNvGraphicFramePr>
+            <a:graphic xmlns:a="http://schemas.openxmlformats.org/drawingml/2006/main">
+              <a:graphicData uri="http://schemas.openxmlformats.org/drawingml/2006/picture">
+                <pic:pic xmlns:pic="http://schemas.openxmlformats.org/drawingml/2006/picture">
+                  <pic:nvPicPr>
+                    <pic:cNvPr id="1" name=""/>
+                    <pic:cNvPicPr/>
+                  </pic:nvPicPr>
+                  <pic:blipFill>
+                    <a:blip r:embed="rId21"/>
+                    <a:stretch>
+                      <a:fillRect/>
+                    </a:stretch>
+                  </pic:blipFill>
+                  <pic:spPr>
+                    <a:xfrm>
+                      <a:off x="0" y="0"/>
+                      <a:ext cx="5153744" cy="2295845"/>
+                    </a:xfrm>
+                    <a:prstGeom prst="rect">
+                      <a:avLst/>
+                    </a:prstGeom>
+                  </pic:spPr>
+                </pic:pic>
+              </a:graphicData>
+            </a:graphic>
+          </wp:inline>
+        </w:drawing>
+      </w:r>
+    </w:p>
+    <w:p>
+      <w:pPr>
+        <w:jc w:val="both"/>
+        <w:rPr>
+          <w:rFonts w:ascii="Arial" w:hAnsi="Arial"/>
+          <w:sz w:val="24"/>
+        </w:rPr>
+      </w:pPr>
+      <w:r>
+        <w:rPr>
+          <w:rFonts w:ascii="Arial" w:hAnsi="Arial"/>
+          <w:sz w:val="24"/>
+        </w:rPr>
+        <w:tab/>
+        <w:t>Dentro do código foi tirado este espaçamento das linhas e umas brincadeiras com a formatação da tabela. O W3C, no html5, coloca como opcional o fechamento dessas tags, mas é melhor fechar. (/td, /tr). Se os dados não forem colocados na sua hierarquia os itens podem ficar desalinhado.</w:t>
+      </w:r>
+    </w:p>
+    <w:p>
+      <w:pPr>
+        <w:jc w:val="both"/>
+        <w:rPr>
+          <w:rFonts w:ascii="Arial" w:hAnsi="Arial"/>
+          <w:i/>
+          <w:sz w:val="24"/>
+        </w:rPr>
+      </w:pPr>
+      <w:r>
+        <w:rPr>
+          <w:rFonts w:ascii="Arial" w:hAnsi="Arial"/>
+          <w:sz w:val="24"/>
+        </w:rPr>
+        <w:tab/>
+        <w:t xml:space="preserve">Depois, no style, é modificada a distância das linhas com as tags: </w:t>
+      </w:r>
+      <w:r>
+        <w:rPr>
+          <w:rFonts w:ascii="Arial" w:hAnsi="Arial"/>
+          <w:i/>
+          <w:sz w:val="24"/>
+        </w:rPr>
+        <w:t xml:space="preserve">border-collapse: </w:t>
+      </w:r>
+      <w:r>
+        <w:rPr>
+          <w:rFonts w:ascii="Arial" w:hAnsi="Arial"/>
+          <w:i/>
+          <w:sz w:val="24"/>
+        </w:rPr>
+        <w:t>colapse.</w:t>
+      </w:r>
+    </w:p>
+    <w:p>
+      <w:pPr>
+        <w:jc w:val="both"/>
+        <w:rPr>
+          <w:rFonts w:ascii="Arial" w:hAnsi="Arial"/>
+          <w:i/>
+          <w:sz w:val="24"/>
+        </w:rPr>
+      </w:pPr>
+    </w:p>
+    <w:p>
+      <w:pPr>
+        <w:jc w:val="both"/>
+        <w:rPr>
+          <w:rFonts w:ascii="Arial" w:hAnsi="Arial"/>
+          <w:i/>
+          <w:sz w:val="24"/>
+        </w:rPr>
+      </w:pPr>
+    </w:p>
+    <w:p>
+      <w:pPr>
+        <w:jc w:val="both"/>
+        <w:rPr>
+          <w:rFonts w:ascii="Arial" w:hAnsi="Arial"/>
+          <w:i/>
+          <w:sz w:val="24"/>
+        </w:rPr>
+      </w:pPr>
+    </w:p>
+    <w:p>
+      <w:pPr>
+        <w:jc w:val="both"/>
+        <w:rPr>
+          <w:rFonts w:ascii="Arial" w:hAnsi="Arial"/>
+          <w:b/>
+          <w:i/>
+          <w:sz w:val="28"/>
+        </w:rPr>
+      </w:pPr>
+      <w:r>
+        <w:rPr>
+          <w:rFonts w:ascii="Arial" w:hAnsi="Arial"/>
+          <w:b/>
+          <w:i/>
+          <w:sz w:val="28"/>
+        </w:rPr>
+        <w:lastRenderedPageBreak/>
+        <w:t>Vigésima aula – Alinhando o conteúdo em tabelas</w:t>
+      </w:r>
+    </w:p>
+    <w:p>
+      <w:pPr>
+        <w:jc w:val="both"/>
+        <w:rPr>
+          <w:rFonts w:ascii="Arial" w:hAnsi="Arial"/>
+          <w:sz w:val="24"/>
+        </w:rPr>
+      </w:pPr>
+      <w:r>
+        <w:rPr>
+          <w:rFonts w:ascii="Arial" w:hAnsi="Arial"/>
+          <w:b/>
+          <w:i/>
+          <w:sz w:val="28"/>
+        </w:rPr>
+        <w:tab/>
+      </w:r>
+      <w:r>
+        <w:rPr>
+          <w:rFonts w:ascii="Arial" w:hAnsi="Arial"/>
+          <w:sz w:val="24"/>
+        </w:rPr>
+        <w:t xml:space="preserve">Para alinhar os conteúdos da tabela horizontalmente, basta abrir um seletor para </w:t>
+      </w:r>
+      <w:r>
+        <w:rPr>
+          <w:rFonts w:ascii="Arial" w:hAnsi="Arial"/>
+          <w:b/>
+          <w:i/>
+          <w:sz w:val="24"/>
+        </w:rPr>
+        <w:t>“</w:t>
+      </w:r>
+      <w:r>
+        <w:rPr>
+          <w:rFonts w:ascii="Arial" w:hAnsi="Arial"/>
+          <w:b/>
+          <w:i/>
+          <w:sz w:val="24"/>
+        </w:rPr>
+        <w:t>td</w:t>
+      </w:r>
+      <w:r>
+        <w:rPr>
+          <w:rFonts w:ascii="Arial" w:hAnsi="Arial"/>
+          <w:b/>
+          <w:i/>
+          <w:sz w:val="24"/>
+        </w:rPr>
+        <w:t>”</w:t>
+      </w:r>
+      <w:r>
+        <w:rPr>
+          <w:rFonts w:ascii="Arial" w:hAnsi="Arial"/>
+          <w:sz w:val="24"/>
+        </w:rPr>
+        <w:t xml:space="preserve"> e usar o </w:t>
+      </w:r>
+      <w:r>
+        <w:rPr>
+          <w:rFonts w:ascii="Arial" w:hAnsi="Arial"/>
+          <w:b/>
+          <w:i/>
+          <w:sz w:val="24"/>
+        </w:rPr>
+        <w:t>“text-align”.</w:t>
+      </w:r>
+      <w:r>
+        <w:rPr>
+          <w:rFonts w:ascii="Arial" w:hAnsi="Arial"/>
+          <w:sz w:val="24"/>
+        </w:rPr>
+        <w:t xml:space="preserve"> Agora para alinharmos verticalmente</w:t>
+      </w:r>
+      <w:r>
+        <w:rPr>
+          <w:rFonts w:ascii="Arial" w:hAnsi="Arial"/>
+          <w:sz w:val="24"/>
+        </w:rPr>
+        <w:t xml:space="preserve">, usamos outra tag: </w:t>
+      </w:r>
+      <w:r>
+        <w:rPr>
+          <w:rFonts w:ascii="Arial" w:hAnsi="Arial"/>
+          <w:b/>
+          <w:i/>
+          <w:sz w:val="24"/>
+        </w:rPr>
+        <w:t>“vertical-align”</w:t>
+      </w:r>
+      <w:r>
+        <w:rPr>
+          <w:rFonts w:ascii="Arial" w:hAnsi="Arial"/>
+          <w:sz w:val="24"/>
+        </w:rPr>
+        <w:t>, e aí, é so fazer os seus testes.</w:t>
+      </w:r>
+    </w:p>
+    <w:p>
+      <w:pPr>
+        <w:jc w:val="both"/>
+        <w:rPr>
+          <w:rFonts w:ascii="Arial" w:hAnsi="Arial"/>
+          <w:sz w:val="24"/>
+        </w:rPr>
+      </w:pPr>
+    </w:p>
+    <w:p>
+      <w:pPr>
+        <w:jc w:val="both"/>
+        <w:rPr>
+          <w:rFonts w:ascii="Arial" w:hAnsi="Arial"/>
+          <w:b/>
+          <w:i/>
+          <w:sz w:val="28"/>
+        </w:rPr>
+      </w:pPr>
+      <w:r>
+        <w:rPr>
+          <w:rFonts w:ascii="Arial" w:hAnsi="Arial"/>
+          <w:b/>
+          <w:i/>
+          <w:sz w:val="28"/>
+        </w:rPr>
+        <w:t>Vigésima primeira aula – Aprendendo a trabalhar com tabelas grandes</w:t>
+      </w:r>
+    </w:p>
+    <w:p>
+      <w:pPr>
+        <w:jc w:val="both"/>
+        <w:rPr>
+          <w:rFonts w:ascii="Arial" w:hAnsi="Arial"/>
+          <w:i/>
+          <w:sz w:val="24"/>
+        </w:rPr>
+      </w:pPr>
+      <w:r>
+        <w:rPr>
+          <w:rFonts w:ascii="Arial" w:hAnsi="Arial"/>
+          <w:b/>
+          <w:i/>
+          <w:sz w:val="28"/>
+        </w:rPr>
+        <w:tab/>
+      </w:r>
+      <w:r>
+        <w:rPr>
+          <w:rFonts w:ascii="Arial" w:hAnsi="Arial"/>
+          <w:sz w:val="24"/>
+        </w:rPr>
+        <w:t>Para trabalhar com tabelas com mais dados, sendo assim, maiores,</w:t>
+      </w:r>
+      <w:r>
+        <w:rPr>
+          <w:rFonts w:ascii="Arial" w:hAnsi="Arial"/>
+          <w:sz w:val="24"/>
+        </w:rPr>
+        <w:t xml:space="preserve"> elas precisam ser organizadas semanticamente assim como o corpo de uma estrutura de html: cabeçalho (definido por </w:t>
+      </w:r>
+      <w:r>
+        <w:rPr>
+          <w:rFonts w:ascii="Arial" w:hAnsi="Arial"/>
+          <w:i/>
+          <w:sz w:val="24"/>
+        </w:rPr>
+        <w:t xml:space="preserve">thead (pode conter th (título), tr (linha) ou td (dado) </w:t>
+      </w:r>
+      <w:r>
+        <w:rPr>
+          <w:rFonts w:ascii="Arial" w:hAnsi="Arial"/>
+          <w:sz w:val="24"/>
+        </w:rPr>
+        <w:t>para o título da tabela</w:t>
+      </w:r>
+      <w:r>
+        <w:rPr>
+          <w:rFonts w:ascii="Arial" w:hAnsi="Arial"/>
+          <w:sz w:val="24"/>
+        </w:rPr>
+        <w:t xml:space="preserve">, </w:t>
+      </w:r>
+      <w:r>
+        <w:rPr>
+          <w:rFonts w:ascii="Arial" w:hAnsi="Arial"/>
+          <w:i/>
+          <w:sz w:val="24"/>
+        </w:rPr>
+        <w:t xml:space="preserve">tbody </w:t>
+      </w:r>
+      <w:r>
+        <w:rPr>
+          <w:rFonts w:ascii="Arial" w:hAnsi="Arial"/>
+          <w:sz w:val="24"/>
+        </w:rPr>
+        <w:t>(pode</w:t>
+      </w:r>
+      <w:r>
+        <w:rPr>
+          <w:rFonts w:ascii="Arial" w:hAnsi="Arial"/>
+          <w:i/>
+          <w:sz w:val="24"/>
+        </w:rPr>
+        <w:t xml:space="preserve"> conter th (título), tr (linha) ou td (dado) </w:t>
+      </w:r>
+      <w:r>
+        <w:rPr>
+          <w:rFonts w:ascii="Arial" w:hAnsi="Arial"/>
+          <w:sz w:val="24"/>
+        </w:rPr>
+        <w:t xml:space="preserve">e por último o </w:t>
+      </w:r>
+      <w:r>
+        <w:rPr>
+          <w:rFonts w:ascii="Arial" w:hAnsi="Arial"/>
+          <w:i/>
+          <w:sz w:val="24"/>
+        </w:rPr>
+        <w:t>tfoot (pode conter th (título), tr (linha) ou td (dado).</w:t>
+      </w:r>
+    </w:p>
+    <w:p>
+      <w:pPr>
+        <w:jc w:val="both"/>
+        <w:rPr>
+          <w:rFonts w:ascii="Arial" w:hAnsi="Arial"/>
+          <w:sz w:val="24"/>
+        </w:rPr>
+      </w:pPr>
+      <w:r>
+        <w:rPr>
+          <w:rFonts w:ascii="Arial" w:hAnsi="Arial"/>
+          <w:i/>
+          <w:sz w:val="24"/>
+        </w:rPr>
+        <w:tab/>
+      </w:r>
+      <w:r>
+        <w:rPr>
+          <w:rFonts w:ascii="Arial" w:hAnsi="Arial"/>
+          <w:sz w:val="24"/>
+        </w:rPr>
+        <w:t>Mantendo uma semântica de organização, podemos trabalhar com tabelas muito maiores sem se perdermos dentro do nosso código.</w:t>
+      </w:r>
+    </w:p>
+    <w:p>
+      <w:pPr>
+        <w:jc w:val="both"/>
+        <w:rPr>
+          <w:rFonts w:ascii="Arial" w:hAnsi="Arial"/>
+          <w:sz w:val="24"/>
+        </w:rPr>
+      </w:pPr>
+    </w:p>
+    <w:p>
+      <w:pPr>
+        <w:jc w:val="both"/>
+        <w:rPr>
+          <w:rFonts w:ascii="Arial" w:hAnsi="Arial"/>
+          <w:b/>
+          <w:i/>
+          <w:sz w:val="28"/>
+        </w:rPr>
+      </w:pPr>
+      <w:r>
+        <w:rPr>
+          <w:rFonts w:ascii="Arial" w:hAnsi="Arial"/>
+          <w:b/>
+          <w:i/>
+          <w:sz w:val="28"/>
+        </w:rPr>
+        <w:t>Vigésima segunda aula – Caption e Escopo de títulos em tabelas</w:t>
+      </w:r>
+    </w:p>
+    <w:p>
+      <w:pPr>
+        <w:jc w:val="both"/>
+        <w:rPr>
+          <w:rFonts w:ascii="Arial" w:hAnsi="Arial"/>
+          <w:sz w:val="24"/>
+        </w:rPr>
+      </w:pPr>
+      <w:r>
+        <w:rPr>
+          <w:rFonts w:ascii="Arial" w:hAnsi="Arial"/>
+          <w:b/>
+          <w:i/>
+          <w:sz w:val="28"/>
+        </w:rPr>
+        <w:tab/>
+      </w:r>
+      <w:r>
+        <w:rPr>
+          <w:rFonts w:ascii="Arial" w:hAnsi="Arial"/>
+          <w:sz w:val="24"/>
+        </w:rPr>
+        <w:t>Na última aula, ficou faltando apenas um conteúdo para tabelas antes de começar a falar de Caption e Escopo, será visto agora (Caption).</w:t>
+      </w:r>
+    </w:p>
+    <w:p>
+      <w:pPr>
+        <w:jc w:val="both"/>
+        <w:rPr>
+          <w:rFonts w:ascii="Arial" w:hAnsi="Arial"/>
+          <w:sz w:val="24"/>
+        </w:rPr>
+      </w:pPr>
+      <w:r>
+        <w:rPr>
+          <w:rFonts w:ascii="Arial" w:hAnsi="Arial"/>
+          <w:sz w:val="24"/>
+        </w:rPr>
+        <w:tab/>
+        <w:t xml:space="preserve">Caption é a legenda dá tabela, geralmente acima do </w:t>
+      </w:r>
+      <w:r>
+        <w:rPr>
+          <w:rFonts w:ascii="Arial" w:hAnsi="Arial"/>
+          <w:i/>
+          <w:sz w:val="24"/>
+        </w:rPr>
+        <w:t xml:space="preserve">thead, </w:t>
+      </w:r>
+      <w:r>
+        <w:rPr>
+          <w:rFonts w:ascii="Arial" w:hAnsi="Arial"/>
+          <w:sz w:val="24"/>
+        </w:rPr>
+        <w:t>e nele, você coloca somente um texto, para a legenda da tabela. SEMÂNTICAMENTE, o ideal é colocar os itens nos seus devidos lugares.</w:t>
+      </w:r>
+    </w:p>
+    <w:p>
+      <w:pPr>
+        <w:jc w:val="both"/>
+        <w:rPr>
+          <w:rFonts w:ascii="Arial" w:hAnsi="Arial"/>
+          <w:sz w:val="24"/>
+        </w:rPr>
+      </w:pPr>
+      <w:r>
+        <w:rPr>
+          <w:rFonts w:ascii="Arial" w:hAnsi="Arial"/>
+          <w:sz w:val="24"/>
+        </w:rPr>
+        <w:tab/>
+        <w:t xml:space="preserve">O assunto principal dessa aula são os Escopos dos </w:t>
+      </w:r>
+      <w:r>
+        <w:rPr>
+          <w:rFonts w:ascii="Arial" w:hAnsi="Arial"/>
+          <w:i/>
+          <w:sz w:val="24"/>
+        </w:rPr>
+        <w:t>th</w:t>
+      </w:r>
+      <w:r>
+        <w:rPr>
+          <w:rFonts w:ascii="Arial" w:hAnsi="Arial"/>
+          <w:sz w:val="24"/>
+        </w:rPr>
+        <w:t>. Escopo é reconhecido pela tag</w:t>
+      </w:r>
+      <w:r>
+        <w:rPr>
+          <w:rFonts w:ascii="Arial" w:hAnsi="Arial"/>
+          <w:sz w:val="24"/>
+        </w:rPr>
+        <w:t xml:space="preserve"> </w:t>
+      </w:r>
+      <w:r>
+        <w:rPr>
+          <w:rFonts w:ascii="Arial" w:hAnsi="Arial"/>
+          <w:i/>
+          <w:sz w:val="24"/>
+        </w:rPr>
+        <w:t>scope</w:t>
+      </w:r>
+      <w:r>
+        <w:rPr>
+          <w:rFonts w:ascii="Arial" w:hAnsi="Arial"/>
+          <w:sz w:val="24"/>
+        </w:rPr>
+        <w:t xml:space="preserve"> é responsável por uma parte de SEO (mecanismos de busca do google) para o site ser mais sugerido. Dentre as opções de </w:t>
+      </w:r>
+      <w:r>
+        <w:rPr>
+          <w:rFonts w:ascii="Arial" w:hAnsi="Arial"/>
+          <w:i/>
+          <w:sz w:val="24"/>
+        </w:rPr>
+        <w:t>scope</w:t>
+      </w:r>
+      <w:r>
+        <w:rPr>
+          <w:rFonts w:ascii="Arial" w:hAnsi="Arial"/>
+          <w:sz w:val="24"/>
+        </w:rPr>
+        <w:t xml:space="preserve">, é sugerido quatro opções (porém, não será falado dos </w:t>
+      </w:r>
+      <w:proofErr w:type="spellStart"/>
+      <w:r>
+        <w:rPr>
+          <w:rFonts w:ascii="Arial" w:hAnsi="Arial"/>
+          <w:sz w:val="24"/>
+        </w:rPr>
+        <w:t>groups</w:t>
+      </w:r>
+      <w:proofErr w:type="spellEnd"/>
+      <w:r>
+        <w:rPr>
+          <w:rFonts w:ascii="Arial" w:hAnsi="Arial"/>
+          <w:sz w:val="24"/>
+        </w:rPr>
+        <w:t xml:space="preserve">, somente mais para frente): </w:t>
+      </w:r>
+      <w:r>
+        <w:rPr>
+          <w:rFonts w:ascii="Arial" w:hAnsi="Arial"/>
+          <w:i/>
+          <w:sz w:val="24"/>
+        </w:rPr>
+        <w:t xml:space="preserve">col, colgroup, </w:t>
+      </w:r>
+      <w:proofErr w:type="spellStart"/>
+      <w:r>
+        <w:rPr>
+          <w:rFonts w:ascii="Arial" w:hAnsi="Arial"/>
+          <w:i/>
+          <w:sz w:val="24"/>
+        </w:rPr>
+        <w:t>row</w:t>
+      </w:r>
+      <w:proofErr w:type="spellEnd"/>
+      <w:r>
+        <w:rPr>
+          <w:rFonts w:ascii="Arial" w:hAnsi="Arial"/>
+          <w:i/>
+          <w:sz w:val="24"/>
+        </w:rPr>
+        <w:t xml:space="preserve"> </w:t>
+      </w:r>
+      <w:r>
+        <w:rPr>
+          <w:rFonts w:ascii="Arial" w:hAnsi="Arial"/>
+          <w:sz w:val="24"/>
+        </w:rPr>
+        <w:t xml:space="preserve">e </w:t>
+      </w:r>
+      <w:r>
+        <w:rPr>
+          <w:rFonts w:ascii="Arial" w:hAnsi="Arial"/>
+          <w:i/>
+          <w:sz w:val="24"/>
+        </w:rPr>
+        <w:t xml:space="preserve">rowgroup. </w:t>
+      </w:r>
+      <w:r>
+        <w:rPr>
+          <w:rFonts w:ascii="Arial" w:hAnsi="Arial"/>
+          <w:sz w:val="24"/>
+        </w:rPr>
+        <w:t xml:space="preserve">No exemplo da tabela, onde temos estados e população, sabemos que são uma coluna referente aos itens abaixo delas, então, usaremos a tag </w:t>
+      </w:r>
+      <w:r>
+        <w:rPr>
+          <w:rFonts w:ascii="Arial" w:hAnsi="Arial"/>
+          <w:i/>
+          <w:sz w:val="24"/>
+        </w:rPr>
+        <w:t xml:space="preserve">col. </w:t>
+      </w:r>
+      <w:r>
+        <w:rPr>
+          <w:rFonts w:ascii="Arial" w:hAnsi="Arial"/>
+          <w:sz w:val="24"/>
+        </w:rPr>
+        <w:t xml:space="preserve">No rodapé, que comporta o total de habitantes, </w:t>
+      </w:r>
+      <w:r>
+        <w:rPr>
+          <w:rFonts w:ascii="Arial" w:hAnsi="Arial"/>
+          <w:sz w:val="24"/>
+        </w:rPr>
+        <w:lastRenderedPageBreak/>
+        <w:t xml:space="preserve">como ele é referente ao conteúdo localizado na mesma linha, usamos o </w:t>
+      </w:r>
+      <w:proofErr w:type="spellStart"/>
+      <w:r>
+        <w:rPr>
+          <w:rFonts w:ascii="Arial" w:hAnsi="Arial"/>
+          <w:i/>
+          <w:sz w:val="24"/>
+        </w:rPr>
+        <w:t>row</w:t>
+      </w:r>
+      <w:proofErr w:type="spellEnd"/>
+      <w:r>
+        <w:rPr>
+          <w:rFonts w:ascii="Arial" w:hAnsi="Arial"/>
+          <w:i/>
+          <w:sz w:val="24"/>
+        </w:rPr>
+        <w:t xml:space="preserve">. </w:t>
+      </w:r>
+      <w:r>
+        <w:rPr>
+          <w:rFonts w:ascii="Arial" w:hAnsi="Arial"/>
+          <w:sz w:val="24"/>
+        </w:rPr>
+        <w:t>Veja na imagem:</w:t>
+      </w:r>
+    </w:p>
+    <w:p>
+      <w:pPr>
+        <w:jc w:val="center"/>
+        <w:rPr>
+          <w:rFonts w:ascii="Arial" w:hAnsi="Arial"/>
+          <w:sz w:val="24"/>
+        </w:rPr>
+      </w:pPr>
+      <w:r>
+        <w:rPr>
+          <w:rFonts w:ascii="Arial" w:hAnsi="Arial"/>
+          <w:sz w:val="24"/>
+        </w:rPr>
+        <w:drawing>
+          <wp:inline distT="0" distB="0" distL="0" distR="0" wp14:anchorId="29B3A13C" wp14:editId="279D68A7">
+            <wp:extent cx="4096322" cy="590632"/>
+            <wp:effectExtent l="0" t="0" r="0" b="0"/>
+            <wp:docPr id="18" name="Imagem 18"/>
+            <wp:cNvGraphicFramePr>
+              <a:graphicFrameLocks xmlns:a="http://schemas.openxmlformats.org/drawingml/2006/main" noChangeAspect="1"/>
+            </wp:cNvGraphicFramePr>
+            <a:graphic xmlns:a="http://schemas.openxmlformats.org/drawingml/2006/main">
+              <a:graphicData uri="http://schemas.openxmlformats.org/drawingml/2006/picture">
+                <pic:pic xmlns:pic="http://schemas.openxmlformats.org/drawingml/2006/picture">
+                  <pic:nvPicPr>
+                    <pic:cNvPr id="1" name=""/>
+                    <pic:cNvPicPr/>
+                  </pic:nvPicPr>
+                  <pic:blipFill>
+                    <a:blip r:embed="rId22"/>
+                    <a:stretch>
+                      <a:fillRect/>
+                    </a:stretch>
+                  </pic:blipFill>
+                  <pic:spPr>
+                    <a:xfrm>
+                      <a:off x="0" y="0"/>
+                      <a:ext cx="4096322" cy="590632"/>
+                    </a:xfrm>
+                    <a:prstGeom prst="rect">
+                      <a:avLst/>
+                    </a:prstGeom>
+                  </pic:spPr>
+                </pic:pic>
+              </a:graphicData>
+            </a:graphic>
+          </wp:inline>
+        </w:drawing>
+      </w:r>
+    </w:p>
+    <w:p>
+      <w:pPr>
+        <w:jc w:val="center"/>
+        <w:rPr>
+          <w:rFonts w:ascii="Arial" w:hAnsi="Arial"/>
+          <w:sz w:val="24"/>
+        </w:rPr>
+      </w:pPr>
+      <w:r>
+        <w:rPr>
+          <w:rFonts w:ascii="Arial" w:hAnsi="Arial"/>
+          <w:sz w:val="24"/>
+        </w:rPr>
+        <w:drawing>
+          <wp:inline distT="0" distB="0" distL="0" distR="0" wp14:anchorId="0B0953B6" wp14:editId="78313A8E">
+            <wp:extent cx="5268060" cy="276264"/>
+            <wp:effectExtent l="0" t="0" r="0" b="9525"/>
+            <wp:docPr id="19" name="Imagem 19"/>
+            <wp:cNvGraphicFramePr>
+              <a:graphicFrameLocks xmlns:a="http://schemas.openxmlformats.org/drawingml/2006/main" noChangeAspect="1"/>
+            </wp:cNvGraphicFramePr>
+            <a:graphic xmlns:a="http://schemas.openxmlformats.org/drawingml/2006/main">
+              <a:graphicData uri="http://schemas.openxmlformats.org/drawingml/2006/picture">
+                <pic:pic xmlns:pic="http://schemas.openxmlformats.org/drawingml/2006/picture">
+                  <pic:nvPicPr>
+                    <pic:cNvPr id="1" name=""/>
+                    <pic:cNvPicPr/>
+                  </pic:nvPicPr>
+                  <pic:blipFill>
+                    <a:blip r:embed="rId23"/>
+                    <a:stretch>
+                      <a:fillRect/>
+                    </a:stretch>
+                  </pic:blipFill>
+                  <pic:spPr>
+                    <a:xfrm>
+                      <a:off x="0" y="0"/>
+                      <a:ext cx="5268060" cy="276264"/>
+                    </a:xfrm>
+                    <a:prstGeom prst="rect">
+                      <a:avLst/>
+                    </a:prstGeom>
+                  </pic:spPr>
+                </pic:pic>
+              </a:graphicData>
+            </a:graphic>
+          </wp:inline>
+        </w:drawing>
+      </w:r>
+    </w:p>
+    <w:p>
+      <w:pPr>
+        <w:jc w:val="center"/>
+        <w:rPr>
+          <w:rFonts w:ascii="Arial" w:hAnsi="Arial"/>
+          <w:sz w:val="24"/>
+        </w:rPr>
+      </w:pPr>
+      <w:r>
+        <w:rPr>
+          <w:rFonts w:ascii="Arial" w:hAnsi="Arial"/>
+          <w:sz w:val="24"/>
+        </w:rPr>
+        <w:drawing>
+          <wp:inline distT="0" distB="0" distL="0" distR="0" wp14:anchorId="04E31C38" wp14:editId="7AA3F0CB">
+            <wp:extent cx="4782217" cy="6839905"/>
+            <wp:effectExtent l="0" t="0" r="0" b="0"/>
+            <wp:docPr id="20" name="Imagem 20"/>
+            <wp:cNvGraphicFramePr>
+              <a:graphicFrameLocks xmlns:a="http://schemas.openxmlformats.org/drawingml/2006/main" noChangeAspect="1"/>
+            </wp:cNvGraphicFramePr>
+            <a:graphic xmlns:a="http://schemas.openxmlformats.org/drawingml/2006/main">
+              <a:graphicData uri="http://schemas.openxmlformats.org/drawingml/2006/picture">
+                <pic:pic xmlns:pic="http://schemas.openxmlformats.org/drawingml/2006/picture">
+                  <pic:nvPicPr>
+                    <pic:cNvPr id="1" name=""/>
+                    <pic:cNvPicPr/>
+                  </pic:nvPicPr>
+                  <pic:blipFill>
+                    <a:blip r:embed="rId24"/>
+                    <a:stretch>
+                      <a:fillRect/>
+                    </a:stretch>
+                  </pic:blipFill>
+                  <pic:spPr>
+                    <a:xfrm>
+                      <a:off x="0" y="0"/>
+                      <a:ext cx="4782217" cy="6839905"/>
+                    </a:xfrm>
+                    <a:prstGeom prst="rect">
+                      <a:avLst/>
+                    </a:prstGeom>
+                  </pic:spPr>
+                </pic:pic>
+              </a:graphicData>
+            </a:graphic>
+          </wp:inline>
+        </w:drawing>
+      </w:r>
+    </w:p>
+    <w:p>
+      <w:pPr>
+        <w:jc w:val="center"/>
+        <w:rPr>
+          <w:rFonts w:ascii="Arial" w:hAnsi="Arial"/>
+          <w:sz w:val="24"/>
+        </w:rPr>
+      </w:pPr>
+      <w:r>
+        <w:rPr>
+          <w:rFonts w:ascii="Arial" w:hAnsi="Arial"/>
+          <w:sz w:val="24"/>
+        </w:rPr>
+        <w:lastRenderedPageBreak/>
+        <w:drawing>
+          <wp:inline distT="0" distB="0" distL="0" distR="0" wp14:anchorId="33895560" wp14:editId="45AEF9F6">
+            <wp:extent cx="4829849" cy="914528"/>
+            <wp:effectExtent l="0" t="0" r="0" b="0"/>
+            <wp:docPr id="21" name="Imagem 21"/>
+            <wp:cNvGraphicFramePr>
+              <a:graphicFrameLocks xmlns:a="http://schemas.openxmlformats.org/drawingml/2006/main" noChangeAspect="1"/>
+            </wp:cNvGraphicFramePr>
+            <a:graphic xmlns:a="http://schemas.openxmlformats.org/drawingml/2006/main">
+              <a:graphicData uri="http://schemas.openxmlformats.org/drawingml/2006/picture">
+                <pic:pic xmlns:pic="http://schemas.openxmlformats.org/drawingml/2006/picture">
+                  <pic:nvPicPr>
+                    <pic:cNvPr id="1" name=""/>
+                    <pic:cNvPicPr/>
+                  </pic:nvPicPr>
+                  <pic:blipFill>
+                    <a:blip r:embed="rId25"/>
+                    <a:stretch>
+                      <a:fillRect/>
+                    </a:stretch>
+                  </pic:blipFill>
+                  <pic:spPr>
+                    <a:xfrm>
+                      <a:off x="0" y="0"/>
+                      <a:ext cx="4829849" cy="914528"/>
+                    </a:xfrm>
+                    <a:prstGeom prst="rect">
+                      <a:avLst/>
+                    </a:prstGeom>
+                  </pic:spPr>
+                </pic:pic>
+              </a:graphicData>
+            </a:graphic>
+          </wp:inline>
+        </w:drawing>
+      </w:r>
+    </w:p>
+    <w:p>
+      <w:pPr>
+        <w:rPr>
+          <w:rFonts w:ascii="Arial" w:hAnsi="Arial"/>
+          <w:sz w:val="24"/>
+        </w:rPr>
+      </w:pPr>
+    </w:p>
+    <w:p>
+      <w:pPr>
+        <w:rPr>
+          <w:rFonts w:ascii="Arial" w:hAnsi="Arial"/>
+          <w:b/>
+          <w:i/>
+          <w:sz w:val="28"/>
+        </w:rPr>
+      </w:pPr>
+      <w:r>
+        <w:rPr>
+          <w:rFonts w:ascii="Arial" w:hAnsi="Arial"/>
+          <w:b/>
+          <w:i/>
+          <w:sz w:val="28"/>
+        </w:rPr>
+        <w:t>Vigésima terceira aula – Efeito Zebrado na tabela com HTML e CSS</w:t>
+      </w:r>
+    </w:p>
+    <w:p>
+      <w:pPr>
+        <w:rPr>
+          <w:rFonts w:ascii="Arial" w:hAnsi="Arial"/>
+          <w:sz w:val="24"/>
+        </w:rPr>
+      </w:pPr>
+      <w:r>
+        <w:rPr>
+          <w:rFonts w:ascii="Arial" w:hAnsi="Arial"/>
+          <w:b/>
+          <w:i/>
+          <w:sz w:val="28"/>
+        </w:rPr>
+        <w:tab/>
+      </w:r>
+      <w:r>
+        <w:rPr>
+          <w:rFonts w:ascii="Arial" w:hAnsi="Arial"/>
+          <w:sz w:val="24"/>
+        </w:rPr>
+        <w:t>O efeito zebrado em uma tabela tem a finalidade de auxiliar a leitura da tabela, para que os olhos corram e não se percam no decorrer do curso.</w:t>
+      </w:r>
+    </w:p>
+    <w:p>
+      <w:pPr>
+        <w:rPr>
+          <w:rFonts w:ascii="Arial" w:hAnsi="Arial"/>
+          <w:sz w:val="24"/>
+        </w:rPr>
+      </w:pPr>
+      <w:r>
+        <w:rPr>
+          <w:rFonts w:ascii="Arial" w:hAnsi="Arial"/>
+          <w:sz w:val="24"/>
+        </w:rPr>
+        <w:tab/>
+        <w:t>Para a</w:t>
+      </w:r>
+      <w:r>
+        <w:rPr>
+          <w:rFonts w:ascii="Arial" w:hAnsi="Arial"/>
+          <w:sz w:val="24"/>
+        </w:rPr>
+        <w:t>plicar isto a uma tabela, usaremos:</w:t>
+      </w:r>
+    </w:p>
+    <w:p>
+      <w:pPr>
+        <w:jc w:val="center"/>
+        <w:rPr>
+          <w:rFonts w:ascii="Arial" w:hAnsi="Arial"/>
+          <w:sz w:val="24"/>
+        </w:rPr>
+      </w:pPr>
+      <w:r>
+        <w:rPr>
+          <w:rFonts w:ascii="Arial" w:hAnsi="Arial"/>
+          <w:sz w:val="24"/>
+        </w:rPr>
+        <w:drawing>
+          <wp:inline distT="0" distB="0" distL="0" distR="0" wp14:anchorId="63BDFC92" wp14:editId="55A7CA91">
+            <wp:extent cx="5400040" cy="909320"/>
+            <wp:effectExtent l="0" t="0" r="0" b="5080"/>
+            <wp:docPr id="22" name="Imagem 22"/>
+            <wp:cNvGraphicFramePr>
+              <a:graphicFrameLocks xmlns:a="http://schemas.openxmlformats.org/drawingml/2006/main" noChangeAspect="1"/>
+            </wp:cNvGraphicFramePr>
+            <a:graphic xmlns:a="http://schemas.openxmlformats.org/drawingml/2006/main">
+              <a:graphicData uri="http://schemas.openxmlformats.org/drawingml/2006/picture">
+                <pic:pic xmlns:pic="http://schemas.openxmlformats.org/drawingml/2006/picture">
+                  <pic:nvPicPr>
+                    <pic:cNvPr id="1" name=""/>
+                    <pic:cNvPicPr/>
+                  </pic:nvPicPr>
+                  <pic:blipFill>
+                    <a:blip r:embed="rId26"/>
+                    <a:stretch>
+                      <a:fillRect/>
+                    </a:stretch>
+                  </pic:blipFill>
+                  <pic:spPr>
+                    <a:xfrm>
+                      <a:off x="0" y="0"/>
+                      <a:ext cx="5400040" cy="909320"/>
+                    </a:xfrm>
+                    <a:prstGeom prst="rect">
+                      <a:avLst/>
+                    </a:prstGeom>
+                  </pic:spPr>
+                </pic:pic>
+              </a:graphicData>
+            </a:graphic>
+          </wp:inline>
+        </w:drawing>
+      </w:r>
+    </w:p>
+    <w:p>
+      <w:pPr>
+        <w:jc w:val="both"/>
+        <w:rPr>
+          <w:rFonts w:ascii="Arial" w:hAnsi="Arial"/>
+          <w:sz w:val="24"/>
+        </w:rPr>
+      </w:pPr>
+      <w:r>
+        <w:rPr>
+          <w:rFonts w:ascii="Arial" w:hAnsi="Arial"/>
+          <w:b/>
+          <w:i/>
+          <w:sz w:val="28"/>
+        </w:rPr>
+        <w:tab/>
+      </w:r>
+      <w:r>
+        <w:rPr>
+          <w:rFonts w:ascii="Arial" w:hAnsi="Arial"/>
+          <w:sz w:val="24"/>
+        </w:rPr>
+        <w:t xml:space="preserve">O que foi feito é abrir um seletor específico para as linhas que são filhas diretas do </w:t>
+      </w:r>
+      <w:r>
+        <w:rPr>
+          <w:rFonts w:ascii="Arial" w:hAnsi="Arial"/>
+          <w:i/>
+          <w:sz w:val="24"/>
+        </w:rPr>
+        <w:t>tbody</w:t>
+      </w:r>
+      <w:r>
+        <w:rPr>
+          <w:rFonts w:ascii="Arial" w:hAnsi="Arial"/>
+          <w:sz w:val="24"/>
+        </w:rPr>
+        <w:t xml:space="preserve"> e especificar que de duas em duas, seja colocado o fundo </w:t>
+      </w:r>
+      <w:r>
+        <w:rPr>
+          <w:rFonts w:ascii="Arial" w:hAnsi="Arial"/>
+          <w:i/>
+          <w:sz w:val="24"/>
+        </w:rPr>
+        <w:t>lightgray.</w:t>
+      </w:r>
+      <w:r>
+        <w:rPr>
+          <w:rFonts w:ascii="Arial" w:hAnsi="Arial"/>
+          <w:sz w:val="24"/>
+        </w:rPr>
+        <w:t xml:space="preserve"> Pode-se também, ao invés de colocar </w:t>
+      </w:r>
+      <w:r>
+        <w:rPr>
+          <w:rFonts w:ascii="Arial" w:hAnsi="Arial"/>
+          <w:i/>
+          <w:sz w:val="24"/>
+        </w:rPr>
+        <w:t>2n</w:t>
+      </w:r>
+      <w:r>
+        <w:rPr>
+          <w:rFonts w:ascii="Arial" w:hAnsi="Arial"/>
+          <w:sz w:val="24"/>
+        </w:rPr>
+        <w:t xml:space="preserve">, colocar </w:t>
+      </w:r>
+      <w:r>
+        <w:rPr>
+          <w:rFonts w:ascii="Arial" w:hAnsi="Arial"/>
+          <w:i/>
+          <w:sz w:val="24"/>
+        </w:rPr>
+        <w:t xml:space="preserve">odd </w:t>
+      </w:r>
+      <w:r>
+        <w:rPr>
+          <w:rFonts w:ascii="Arial" w:hAnsi="Arial"/>
+          <w:sz w:val="24"/>
+        </w:rPr>
+        <w:t xml:space="preserve">(impar em inglês), que irá pintar as linhas ímpares da tabela, ou também </w:t>
+      </w:r>
+      <w:r>
+        <w:rPr>
+          <w:rFonts w:ascii="Arial" w:hAnsi="Arial"/>
+          <w:i/>
+          <w:sz w:val="24"/>
+        </w:rPr>
+        <w:t xml:space="preserve">even </w:t>
+      </w:r>
+      <w:r>
+        <w:rPr>
+          <w:rFonts w:ascii="Arial" w:hAnsi="Arial"/>
+          <w:sz w:val="24"/>
+        </w:rPr>
+        <w:t xml:space="preserve">(par em inglês), que pintará as linhas pares, par começar pintando a primeira linha colocar </w:t>
+      </w:r>
+      <w:r>
+        <w:rPr>
+          <w:rFonts w:ascii="Arial" w:hAnsi="Arial"/>
+          <w:i/>
+          <w:sz w:val="24"/>
+        </w:rPr>
+        <w:t>2n-1</w:t>
+      </w:r>
+      <w:r>
+        <w:rPr>
+          <w:rFonts w:ascii="Arial" w:hAnsi="Arial"/>
+          <w:sz w:val="24"/>
+        </w:rPr>
+        <w:t xml:space="preserve"> e ir adaptando conforme a necessidade. Pode-se abrir também dois seletores, um para números ímpares (</w:t>
+      </w:r>
+      <w:r>
+        <w:rPr>
+          <w:rFonts w:ascii="Arial" w:hAnsi="Arial"/>
+          <w:i/>
+          <w:sz w:val="24"/>
+        </w:rPr>
+        <w:t>odd</w:t>
+      </w:r>
+      <w:r>
+        <w:rPr>
+          <w:rFonts w:ascii="Arial" w:hAnsi="Arial"/>
+          <w:sz w:val="24"/>
+        </w:rPr>
+        <w:t>) com uma determinada cor de fundo, e outro seletor para os números pares (</w:t>
+      </w:r>
+      <w:r>
+        <w:rPr>
+          <w:rFonts w:ascii="Arial" w:hAnsi="Arial"/>
+          <w:i/>
+          <w:sz w:val="24"/>
+        </w:rPr>
+        <w:t>even</w:t>
+      </w:r>
+      <w:r>
+        <w:rPr>
+          <w:rFonts w:ascii="Arial" w:hAnsi="Arial"/>
+          <w:sz w:val="24"/>
+        </w:rPr>
+        <w:t xml:space="preserve">), com outra cor de fundo. Ou também dois seletores, um para </w:t>
+      </w:r>
+      <w:r>
+        <w:rPr>
+          <w:rFonts w:ascii="Arial" w:hAnsi="Arial"/>
+          <w:i/>
+          <w:sz w:val="24"/>
+        </w:rPr>
+        <w:t xml:space="preserve">2n </w:t>
+      </w:r>
+      <w:r>
+        <w:rPr>
+          <w:rFonts w:ascii="Arial" w:hAnsi="Arial"/>
+          <w:sz w:val="24"/>
+        </w:rPr>
+        <w:t xml:space="preserve">e outro </w:t>
+      </w:r>
+      <w:r>
+        <w:rPr>
+          <w:rFonts w:ascii="Arial" w:hAnsi="Arial"/>
+          <w:i/>
+          <w:sz w:val="24"/>
+        </w:rPr>
+        <w:t>2n-1</w:t>
+      </w:r>
+      <w:r>
+        <w:rPr>
+          <w:rFonts w:ascii="Arial" w:hAnsi="Arial"/>
+          <w:sz w:val="24"/>
+        </w:rPr>
+        <w:t>. Enfim, fazer as adaptações necessárias.</w:t>
+      </w:r>
+    </w:p>
+    <w:p>
+      <w:pPr>
+        <w:jc w:val="both"/>
+        <w:rPr>
+          <w:rFonts w:ascii="Arial" w:hAnsi="Arial"/>
+          <w:sz w:val="24"/>
+        </w:rPr>
+      </w:pPr>
+    </w:p>
+    <w:p>
+      <w:pPr>
+        <w:jc w:val="both"/>
+        <w:rPr>
+          <w:rFonts w:ascii="Arial" w:hAnsi="Arial"/>
+          <w:b/>
+          <w:i/>
+          <w:sz w:val="28"/>
+        </w:rPr>
+      </w:pPr>
+      <w:r>
+        <w:rPr>
+          <w:rFonts w:ascii="Arial" w:hAnsi="Arial"/>
+          <w:b/>
+          <w:i/>
+          <w:sz w:val="28"/>
+        </w:rPr>
+        <w:t>Vigésima quarta aula – Cabeçalho fixo em tabelas grandes</w:t>
+      </w:r>
+    </w:p>
+    <w:p>
+      <w:pPr>
+        <w:jc w:val="both"/>
+        <w:rPr>
+          <w:rFonts w:ascii="Arial" w:hAnsi="Arial"/>
+          <w:sz w:val="24"/>
+        </w:rPr>
+      </w:pPr>
+      <w:r>
+        <w:rPr>
+          <w:rFonts w:ascii="Arial" w:hAnsi="Arial"/>
+          <w:b/>
+          <w:i/>
+          <w:sz w:val="28"/>
+        </w:rPr>
+        <w:tab/>
+      </w:r>
+      <w:r>
+        <w:rPr>
+          <w:rFonts w:ascii="Arial" w:hAnsi="Arial"/>
+          <w:sz w:val="24"/>
+        </w:rPr>
+        <w:t>Este recurso não está funcionando perfeitamente em todos os navegadores, porém o professor não quer deixar passar.</w:t>
+      </w:r>
+    </w:p>
+    <w:p>
+      <w:pPr>
+        <w:jc w:val="both"/>
+        <w:rPr>
+          <w:rFonts w:ascii="Arial" w:hAnsi="Arial"/>
+          <w:sz w:val="24"/>
+        </w:rPr>
+      </w:pPr>
+      <w:r>
+        <w:rPr>
+          <w:rFonts w:ascii="Arial" w:hAnsi="Arial"/>
+          <w:sz w:val="24"/>
+        </w:rPr>
+        <w:lastRenderedPageBreak/>
+        <w:tab/>
+        <w:t xml:space="preserve">Basicamente consiste em colar o cabeçalho quando a tabela for grande e exigir scroll do usuário. </w:t>
+      </w:r>
+      <w:r>
+        <w:rPr>
+          <w:rFonts w:ascii="Arial" w:hAnsi="Arial"/>
+          <w:sz w:val="24"/>
+        </w:rPr>
+        <w:t xml:space="preserve">As colunas que denominam os itens </w:t>
+      </w:r>
+      <w:proofErr w:type="spellStart"/>
+      <w:r>
+        <w:rPr>
+          <w:rFonts w:ascii="Arial" w:hAnsi="Arial"/>
+          <w:sz w:val="24"/>
+        </w:rPr>
+        <w:t>abaixos</w:t>
+      </w:r>
+      <w:proofErr w:type="spellEnd"/>
+      <w:r>
+        <w:rPr>
+          <w:rFonts w:ascii="Arial" w:hAnsi="Arial"/>
+          <w:sz w:val="24"/>
+        </w:rPr>
+        <w:t>, fica como se fosse um efeito Parallax na tabela, enquanto o usuário scrolla.</w:t>
+      </w:r>
+    </w:p>
+    <w:p>
+      <w:pPr>
+        <w:jc w:val="both"/>
+        <w:rPr>
+          <w:rFonts w:ascii="Arial" w:hAnsi="Arial"/>
+          <w:sz w:val="24"/>
+        </w:rPr>
+      </w:pPr>
+      <w:r>
+        <w:rPr>
+          <w:rFonts w:ascii="Arial" w:hAnsi="Arial"/>
+          <w:sz w:val="24"/>
+        </w:rPr>
+        <w:tab/>
+        <w:t xml:space="preserve">Para fazer isto, é necessário primeiramente, no seletor </w:t>
+      </w:r>
+      <w:r>
+        <w:rPr>
+          <w:rFonts w:ascii="Arial" w:hAnsi="Arial"/>
+          <w:i/>
+          <w:sz w:val="24"/>
+        </w:rPr>
+        <w:t>table</w:t>
+      </w:r>
+      <w:r>
+        <w:rPr>
+          <w:rFonts w:ascii="Arial" w:hAnsi="Arial"/>
+          <w:sz w:val="24"/>
+        </w:rPr>
+        <w:t xml:space="preserve"> colocar uma posição relativa. Depois, abrir um seletor exato do caminho para se chegar. Definir uma posição </w:t>
+      </w:r>
+      <w:proofErr w:type="spellStart"/>
+      <w:r>
+        <w:rPr>
+          <w:rFonts w:ascii="Arial" w:hAnsi="Arial"/>
+          <w:i/>
+          <w:sz w:val="24"/>
+        </w:rPr>
+        <w:t>sticky</w:t>
+      </w:r>
+      <w:proofErr w:type="spellEnd"/>
+      <w:r>
+        <w:rPr>
+          <w:rFonts w:ascii="Arial" w:hAnsi="Arial"/>
+          <w:i/>
+          <w:sz w:val="24"/>
+        </w:rPr>
+        <w:t xml:space="preserve"> </w:t>
+      </w:r>
+      <w:r>
+        <w:rPr>
+          <w:rFonts w:ascii="Arial" w:hAnsi="Arial"/>
+          <w:sz w:val="24"/>
+        </w:rPr>
+        <w:t xml:space="preserve">(colado), e depois colocar </w:t>
+      </w:r>
+      <w:r>
+        <w:rPr>
+          <w:rFonts w:ascii="Arial" w:hAnsi="Arial"/>
+          <w:i/>
+          <w:sz w:val="24"/>
+        </w:rPr>
+        <w:t xml:space="preserve">top: 0; </w:t>
+      </w:r>
+      <w:r>
+        <w:rPr>
+          <w:rFonts w:ascii="Arial" w:hAnsi="Arial"/>
+          <w:sz w:val="24"/>
+        </w:rPr>
+        <w:t>(Ou seja, estou dizendo que vai colar na parte zero. Assim, se for notado, ao rolar a tela as palavras irão ficar atrás da tabela enquanto rola, pois foi colado AS PALAVRAS da coluna. Isso porque, não definimos o background-color que estava antes. Para isso, colar o background-color igual ao de antes. Para fazer um leve ajuste do View Height, vamos colocar em -1px no top para que não sobreponha o www do site.</w:t>
+      </w:r>
+    </w:p>
+    <w:p>
+      <w:pPr>
+        <w:jc w:val="both"/>
+        <w:rPr>
+          <w:rFonts w:ascii="Arial" w:hAnsi="Arial"/>
+          <w:sz w:val="24"/>
+        </w:rPr>
+      </w:pPr>
+      <w:r>
+        <w:rPr>
+          <w:rFonts w:ascii="Arial" w:hAnsi="Arial"/>
+          <w:sz w:val="24"/>
+        </w:rPr>
+        <w:tab/>
+        <w:t>Definido isso, quando a tabela rolar, as nomeações da coluna irão seguir o conteúdo da tabela, e quando ela acabar, ele acaba também.</w:t>
+      </w:r>
+    </w:p>
+    <w:p>
+      <w:pPr>
+        <w:jc w:val="center"/>
+        <w:rPr>
+          <w:rFonts w:ascii="Arial" w:hAnsi="Arial"/>
+          <w:sz w:val="24"/>
+        </w:rPr>
+      </w:pPr>
+      <w:r>
+        <w:rPr>
+          <w:rFonts w:ascii="Arial" w:hAnsi="Arial"/>
+          <w:sz w:val="24"/>
+        </w:rPr>
+        <w:drawing>
+          <wp:inline distT="0" distB="0" distL="0" distR="0" wp14:anchorId="1DB71E3C" wp14:editId="39255C01">
+            <wp:extent cx="5400040" cy="2889250"/>
+            <wp:effectExtent l="0" t="0" r="0" b="6350"/>
+            <wp:docPr id="23" name="Imagem 23"/>
+            <wp:cNvGraphicFramePr>
+              <a:graphicFrameLocks xmlns:a="http://schemas.openxmlformats.org/drawingml/2006/main" noChangeAspect="1"/>
+            </wp:cNvGraphicFramePr>
+            <a:graphic xmlns:a="http://schemas.openxmlformats.org/drawingml/2006/main">
+              <a:graphicData uri="http://schemas.openxmlformats.org/drawingml/2006/picture">
+                <pic:pic xmlns:pic="http://schemas.openxmlformats.org/drawingml/2006/picture">
+                  <pic:nvPicPr>
+                    <pic:cNvPr id="1" name=""/>
+                    <pic:cNvPicPr/>
+                  </pic:nvPicPr>
+                  <pic:blipFill>
+                    <a:blip r:embed="rId27"/>
+                    <a:stretch>
+                      <a:fillRect/>
+                    </a:stretch>
+                  </pic:blipFill>
+                  <pic:spPr>
+                    <a:xfrm>
+                      <a:off x="0" y="0"/>
+                      <a:ext cx="5400040" cy="2889250"/>
+                    </a:xfrm>
+                    <a:prstGeom prst="rect">
+                      <a:avLst/>
+                    </a:prstGeom>
+                  </pic:spPr>
+                </pic:pic>
+              </a:graphicData>
+            </a:graphic>
+          </wp:inline>
+        </w:drawing>
+      </w:r>
+    </w:p>
+    <w:p>
+      <w:pPr>
+        <w:jc w:val="center"/>
+        <w:rPr>
+          <w:rFonts w:ascii="Arial" w:hAnsi="Arial"/>
+          <w:sz w:val="24"/>
+        </w:rPr>
+      </w:pPr>
+    </w:p>
+    <w:p>
+      <w:pPr>
+        <w:jc w:val="center"/>
+        <w:rPr>
+          <w:rFonts w:ascii="Arial" w:hAnsi="Arial"/>
+          <w:sz w:val="24"/>
+        </w:rPr>
+      </w:pPr>
+      <w:r>
+        <w:rPr>
+          <w:rFonts w:ascii="Arial" w:hAnsi="Arial"/>
+          <w:sz w:val="24"/>
+        </w:rPr>
+        <w:lastRenderedPageBreak/>
+        <w:drawing>
+          <wp:inline distT="0" distB="0" distL="0" distR="0" wp14:anchorId="30DC7E50" wp14:editId="146729DB">
+            <wp:extent cx="5400040" cy="7641590"/>
+            <wp:effectExtent l="0" t="0" r="0" b="0"/>
+            <wp:docPr id="24" name="Imagem 24"/>
+            <wp:cNvGraphicFramePr>
+              <a:graphicFrameLocks xmlns:a="http://schemas.openxmlformats.org/drawingml/2006/main" noChangeAspect="1"/>
+            </wp:cNvGraphicFramePr>
+            <a:graphic xmlns:a="http://schemas.openxmlformats.org/drawingml/2006/main">
+              <a:graphicData uri="http://schemas.openxmlformats.org/drawingml/2006/picture">
+                <pic:pic xmlns:pic="http://schemas.openxmlformats.org/drawingml/2006/picture">
+                  <pic:nvPicPr>
+                    <pic:cNvPr id="1" name=""/>
+                    <pic:cNvPicPr/>
+                  </pic:nvPicPr>
+                  <pic:blipFill>
+                    <a:blip r:embed="rId28"/>
+                    <a:stretch>
+                      <a:fillRect/>
+                    </a:stretch>
+                  </pic:blipFill>
+                  <pic:spPr>
+                    <a:xfrm>
+                      <a:off x="0" y="0"/>
+                      <a:ext cx="5400040" cy="7641590"/>
+                    </a:xfrm>
+                    <a:prstGeom prst="rect">
+                      <a:avLst/>
+                    </a:prstGeom>
+                  </pic:spPr>
+                </pic:pic>
+              </a:graphicData>
+            </a:graphic>
+          </wp:inline>
+        </w:drawing>
+      </w:r>
+    </w:p>
+    <w:p>
+      <w:pPr>
+        <w:rPr>
+          <w:rFonts w:ascii="Arial" w:hAnsi="Arial"/>
+          <w:sz w:val="24"/>
+        </w:rPr>
+      </w:pPr>
+    </w:p>
+    <w:p>
+      <w:pPr>
+        <w:rPr>
+          <w:rFonts w:ascii="Arial" w:hAnsi="Arial"/>
+          <w:sz w:val="24"/>
+        </w:rPr>
+      </w:pPr>
+    </w:p>
+    <w:p>
+      <w:pPr>
+        <w:rPr>
+          <w:rFonts w:ascii="Arial" w:hAnsi="Arial"/>
+          <w:sz w:val="24"/>
+        </w:rPr>
+      </w:pPr>
+    </w:p>
+    <w:p>
+      <w:pPr>
+        <w:rPr>
+          <w:rFonts w:ascii="Arial" w:hAnsi="Arial"/>
+          <w:b/>
+          <w:i/>
+          <w:sz w:val="28"/>
+        </w:rPr>
+      </w:pPr>
+      <w:r>
+        <w:rPr>
+          <w:rFonts w:ascii="Arial" w:hAnsi="Arial"/>
+          <w:b/>
+          <w:i/>
+          <w:sz w:val="28"/>
+        </w:rPr>
+        <w:lastRenderedPageBreak/>
+        <w:t>Vigésima quinta aula – Mesclagem de células</w:t>
+      </w:r>
+    </w:p>
+    <w:p>
+      <w:pPr>
+        <w:jc w:val="both"/>
+        <w:rPr>
+          <w:rFonts w:ascii="Arial" w:hAnsi="Arial"/>
+          <w:sz w:val="24"/>
+        </w:rPr>
+      </w:pPr>
+      <w:r>
+        <w:rPr>
+          <w:rFonts w:ascii="Arial" w:hAnsi="Arial"/>
+          <w:b/>
+          <w:i/>
+          <w:sz w:val="28"/>
+        </w:rPr>
+        <w:tab/>
+      </w:r>
+      <w:r>
+        <w:rPr>
+          <w:rFonts w:ascii="Arial" w:hAnsi="Arial"/>
+          <w:sz w:val="24"/>
+        </w:rPr>
+        <w:t xml:space="preserve">Se tem este caso aqui: O objetivo é que B ocupe duas COLUNAS, pois ele vai se mexer horizontalmente. Para isso, formata-se no html onde está B isto: </w:t>
+      </w:r>
+      <w:proofErr w:type="spellStart"/>
+      <w:r>
+        <w:rPr>
+          <w:rFonts w:ascii="Arial" w:hAnsi="Arial"/>
+          <w:i/>
+          <w:sz w:val="24"/>
+        </w:rPr>
+        <w:t>colspan</w:t>
+      </w:r>
+      <w:proofErr w:type="spellEnd"/>
+      <w:r>
+        <w:rPr>
+          <w:rFonts w:ascii="Arial" w:hAnsi="Arial"/>
+          <w:i/>
+          <w:sz w:val="24"/>
+        </w:rPr>
+        <w:t xml:space="preserve">=’2’; </w:t>
+      </w:r>
+      <w:r>
+        <w:rPr>
+          <w:rFonts w:ascii="Arial" w:hAnsi="Arial"/>
+          <w:sz w:val="24"/>
+        </w:rPr>
+        <w:t>(Expansão de coluna, 2).</w:t>
+      </w:r>
+    </w:p>
+    <w:p>
+      <w:pPr>
+        <w:jc w:val="center"/>
+        <w:rPr>
+          <w:rFonts w:ascii="Arial" w:hAnsi="Arial"/>
+          <w:sz w:val="24"/>
+        </w:rPr>
+      </w:pPr>
+      <w:r>
+        <w:rPr>
+          <w:rFonts w:ascii="Arial" w:hAnsi="Arial"/>
+          <w:sz w:val="24"/>
+        </w:rPr>
+        <w:drawing>
+          <wp:inline distT="0" distB="0" distL="0" distR="0" wp14:anchorId="14BA2E7C" wp14:editId="48F1ACCF">
+            <wp:extent cx="3562847" cy="1876687"/>
+            <wp:effectExtent l="0" t="0" r="0" b="9525"/>
+            <wp:docPr id="25" name="Imagem 25"/>
+            <wp:cNvGraphicFramePr>
+              <a:graphicFrameLocks xmlns:a="http://schemas.openxmlformats.org/drawingml/2006/main" noChangeAspect="1"/>
+            </wp:cNvGraphicFramePr>
+            <a:graphic xmlns:a="http://schemas.openxmlformats.org/drawingml/2006/main">
+              <a:graphicData uri="http://schemas.openxmlformats.org/drawingml/2006/picture">
+                <pic:pic xmlns:pic="http://schemas.openxmlformats.org/drawingml/2006/picture">
+                  <pic:nvPicPr>
+                    <pic:cNvPr id="1" name=""/>
+                    <pic:cNvPicPr/>
+                  </pic:nvPicPr>
+                  <pic:blipFill>
+                    <a:blip r:embed="rId29"/>
+                    <a:stretch>
+                      <a:fillRect/>
+                    </a:stretch>
+                  </pic:blipFill>
+                  <pic:spPr>
+                    <a:xfrm>
+                      <a:off x="0" y="0"/>
+                      <a:ext cx="3562847" cy="1876687"/>
+                    </a:xfrm>
+                    <a:prstGeom prst="rect">
+                      <a:avLst/>
+                    </a:prstGeom>
+                  </pic:spPr>
+                </pic:pic>
+              </a:graphicData>
+            </a:graphic>
+          </wp:inline>
+        </w:drawing>
+      </w:r>
+    </w:p>
+    <w:p>
+      <w:pPr>
+        <w:rPr>
+          <w:rFonts w:ascii="Arial" w:hAnsi="Arial"/>
+          <w:sz w:val="24"/>
+        </w:rPr>
+      </w:pPr>
+      <w:r>
+        <w:rPr>
+          <w:rFonts w:ascii="Arial" w:hAnsi="Arial"/>
+          <w:sz w:val="24"/>
+        </w:rPr>
+        <w:tab/>
+        <w:t>Ficando então:</w:t>
+      </w:r>
+    </w:p>
+    <w:p>
+      <w:pPr>
+        <w:jc w:val="center"/>
+        <w:rPr>
+          <w:rFonts w:ascii="Arial" w:hAnsi="Arial"/>
+          <w:sz w:val="24"/>
+        </w:rPr>
+      </w:pPr>
+      <w:r>
+        <w:rPr>
+          <w:rFonts w:ascii="Arial" w:hAnsi="Arial"/>
+          <w:sz w:val="24"/>
+        </w:rPr>
+        <w:drawing>
+          <wp:inline distT="0" distB="0" distL="0" distR="0" wp14:anchorId="03590AF6" wp14:editId="2B6913AD">
+            <wp:extent cx="3639058" cy="1943371"/>
+            <wp:effectExtent l="0" t="0" r="0" b="0"/>
+            <wp:docPr id="26" name="Imagem 26"/>
+            <wp:cNvGraphicFramePr>
+              <a:graphicFrameLocks xmlns:a="http://schemas.openxmlformats.org/drawingml/2006/main" noChangeAspect="1"/>
+            </wp:cNvGraphicFramePr>
+            <a:graphic xmlns:a="http://schemas.openxmlformats.org/drawingml/2006/main">
+              <a:graphicData uri="http://schemas.openxmlformats.org/drawingml/2006/picture">
+                <pic:pic xmlns:pic="http://schemas.openxmlformats.org/drawingml/2006/picture">
+                  <pic:nvPicPr>
+                    <pic:cNvPr id="1" name=""/>
+                    <pic:cNvPicPr/>
+                  </pic:nvPicPr>
+                  <pic:blipFill>
+                    <a:blip r:embed="rId30"/>
+                    <a:stretch>
+                      <a:fillRect/>
+                    </a:stretch>
+                  </pic:blipFill>
+                  <pic:spPr>
+                    <a:xfrm>
+                      <a:off x="0" y="0"/>
+                      <a:ext cx="3639058" cy="1943371"/>
+                    </a:xfrm>
+                    <a:prstGeom prst="rect">
+                      <a:avLst/>
+                    </a:prstGeom>
+                  </pic:spPr>
+                </pic:pic>
+              </a:graphicData>
+            </a:graphic>
+          </wp:inline>
+        </w:drawing>
+      </w:r>
+    </w:p>
+    <w:p>
+      <w:pPr>
+        <w:jc w:val="both"/>
+        <w:rPr>
+          <w:rFonts w:ascii="Arial" w:hAnsi="Arial"/>
+          <w:sz w:val="24"/>
+        </w:rPr>
+      </w:pPr>
+      <w:r>
+        <w:rPr>
+          <w:rFonts w:ascii="Arial" w:hAnsi="Arial"/>
+          <w:sz w:val="24"/>
+        </w:rPr>
+        <w:tab/>
+        <w:t>Supondo agora, que tiremos a letra G e J, ao serem retiradas, fique os espaços em branco, certo? ERRADO! Toda a tabela se desregulará, veja:</w:t>
+      </w:r>
+    </w:p>
+    <w:p>
+      <w:pPr>
+        <w:jc w:val="center"/>
+        <w:rPr>
+          <w:rFonts w:ascii="Arial" w:hAnsi="Arial"/>
+          <w:sz w:val="24"/>
+        </w:rPr>
+      </w:pPr>
+      <w:r>
+        <w:rPr>
+          <w:rFonts w:ascii="Arial" w:hAnsi="Arial"/>
+          <w:sz w:val="24"/>
+        </w:rPr>
+        <w:drawing>
+          <wp:inline distT="0" distB="0" distL="0" distR="0" wp14:anchorId="3D3E780A" wp14:editId="1B558EE6">
+            <wp:extent cx="3610479" cy="1933845"/>
+            <wp:effectExtent l="0" t="0" r="9525" b="9525"/>
+            <wp:docPr id="27" name="Imagem 27"/>
+            <wp:cNvGraphicFramePr>
+              <a:graphicFrameLocks xmlns:a="http://schemas.openxmlformats.org/drawingml/2006/main" noChangeAspect="1"/>
+            </wp:cNvGraphicFramePr>
+            <a:graphic xmlns:a="http://schemas.openxmlformats.org/drawingml/2006/main">
+              <a:graphicData uri="http://schemas.openxmlformats.org/drawingml/2006/picture">
+                <pic:pic xmlns:pic="http://schemas.openxmlformats.org/drawingml/2006/picture">
+                  <pic:nvPicPr>
+                    <pic:cNvPr id="1" name=""/>
+                    <pic:cNvPicPr/>
+                  </pic:nvPicPr>
+                  <pic:blipFill>
+                    <a:blip r:embed="rId31"/>
+                    <a:stretch>
+                      <a:fillRect/>
+                    </a:stretch>
+                  </pic:blipFill>
+                  <pic:spPr>
+                    <a:xfrm>
+                      <a:off x="0" y="0"/>
+                      <a:ext cx="3610479" cy="1933845"/>
+                    </a:xfrm>
+                    <a:prstGeom prst="rect">
+                      <a:avLst/>
+                    </a:prstGeom>
+                  </pic:spPr>
+                </pic:pic>
+              </a:graphicData>
+            </a:graphic>
+          </wp:inline>
+        </w:drawing>
+      </w:r>
+    </w:p>
+    <w:p>
+      <w:pPr>
+        <w:jc w:val="both"/>
+        <w:rPr>
+          <w:rFonts w:ascii="Arial" w:hAnsi="Arial"/>
+          <w:sz w:val="24"/>
+        </w:rPr>
+      </w:pPr>
+      <w:r>
+        <w:rPr>
+          <w:rFonts w:ascii="Arial" w:hAnsi="Arial"/>
+          <w:sz w:val="24"/>
+        </w:rPr>
+        <w:lastRenderedPageBreak/>
+        <w:tab/>
+        <w:t xml:space="preserve">Ou seja, como está por padrão as os itens html terem como nascimento a direita, as células se mexeram para ocupar os espaços perdidos. Agora, supondo que queira que a célula F ocupe então AS DUAS LINHAS (movimento vertical), faremos outra alteração no elemento F em html: </w:t>
+      </w:r>
+      <w:proofErr w:type="spellStart"/>
+      <w:r>
+        <w:rPr>
+          <w:rFonts w:ascii="Arial" w:hAnsi="Arial"/>
+          <w:i/>
+          <w:sz w:val="24"/>
+        </w:rPr>
+        <w:t>rowspan</w:t>
+      </w:r>
+      <w:proofErr w:type="spellEnd"/>
+      <w:r>
+        <w:rPr>
+          <w:rFonts w:ascii="Arial" w:hAnsi="Arial"/>
+          <w:i/>
+          <w:sz w:val="24"/>
+        </w:rPr>
+        <w:t>=”3”;</w:t>
+      </w:r>
+      <w:r>
+        <w:rPr>
+          <w:rFonts w:ascii="Arial" w:hAnsi="Arial"/>
+          <w:i/>
+          <w:sz w:val="24"/>
+        </w:rPr>
+        <w:t xml:space="preserve"> </w:t>
+      </w:r>
+      <w:r>
+        <w:rPr>
+          <w:rFonts w:ascii="Arial" w:hAnsi="Arial"/>
+          <w:sz w:val="24"/>
+        </w:rPr>
+        <w:t>obtendo este resultado.</w:t>
+      </w:r>
+    </w:p>
+    <w:p>
+      <w:pPr>
+        <w:jc w:val="center"/>
+        <w:rPr>
+          <w:rFonts w:ascii="Arial" w:hAnsi="Arial"/>
+          <w:sz w:val="24"/>
+        </w:rPr>
+      </w:pPr>
+      <w:r>
+        <w:rPr>
+          <w:rFonts w:ascii="Arial" w:hAnsi="Arial"/>
+          <w:sz w:val="24"/>
+        </w:rPr>
+        <w:drawing>
+          <wp:inline distT="0" distB="0" distL="0" distR="0" wp14:anchorId="7B763E6A" wp14:editId="2A749CEE">
+            <wp:extent cx="3648584" cy="1933845"/>
+            <wp:effectExtent l="0" t="0" r="9525" b="9525"/>
+            <wp:docPr id="28" name="Imagem 28"/>
+            <wp:cNvGraphicFramePr>
+              <a:graphicFrameLocks xmlns:a="http://schemas.openxmlformats.org/drawingml/2006/main" noChangeAspect="1"/>
+            </wp:cNvGraphicFramePr>
+            <a:graphic xmlns:a="http://schemas.openxmlformats.org/drawingml/2006/main">
+              <a:graphicData uri="http://schemas.openxmlformats.org/drawingml/2006/picture">
+                <pic:pic xmlns:pic="http://schemas.openxmlformats.org/drawingml/2006/picture">
+                  <pic:nvPicPr>
+                    <pic:cNvPr id="1" name=""/>
+                    <pic:cNvPicPr/>
+                  </pic:nvPicPr>
+                  <pic:blipFill>
+                    <a:blip r:embed="rId32"/>
+                    <a:stretch>
+                      <a:fillRect/>
+                    </a:stretch>
+                  </pic:blipFill>
+                  <pic:spPr>
+                    <a:xfrm>
+                      <a:off x="0" y="0"/>
+                      <a:ext cx="3648584" cy="1933845"/>
+                    </a:xfrm>
+                    <a:prstGeom prst="rect">
+                      <a:avLst/>
+                    </a:prstGeom>
+                  </pic:spPr>
+                </pic:pic>
+              </a:graphicData>
+            </a:graphic>
+          </wp:inline>
+        </w:drawing>
+      </w:r>
+    </w:p>
+    <w:p>
+      <w:pPr>
+        <w:jc w:val="both"/>
+        <w:rPr>
+          <w:rFonts w:ascii="Arial" w:hAnsi="Arial"/>
+          <w:sz w:val="24"/>
+        </w:rPr>
+      </w:pPr>
+      <w:r>
+        <w:rPr>
+          <w:rFonts w:ascii="Arial" w:hAnsi="Arial"/>
+          <w:sz w:val="24"/>
+        </w:rPr>
+        <w:tab/>
+        <w:t xml:space="preserve">Entretanto, no início, o objetivo era retirar os elementos G e J e fazer o elemento D OCUPAR DUAS LINHAS (movimento vertical). Para isso, se remove os elementos G e J e aplicamos </w:t>
+      </w:r>
+      <w:proofErr w:type="spellStart"/>
+      <w:r>
+        <w:rPr>
+          <w:rFonts w:ascii="Arial" w:hAnsi="Arial"/>
+          <w:i/>
+          <w:sz w:val="24"/>
+        </w:rPr>
+        <w:t>rowspan</w:t>
+      </w:r>
+      <w:proofErr w:type="spellEnd"/>
+      <w:r>
+        <w:rPr>
+          <w:rFonts w:ascii="Arial" w:hAnsi="Arial"/>
+          <w:i/>
+          <w:sz w:val="24"/>
+        </w:rPr>
+        <w:t>=”3”;</w:t>
+      </w:r>
+      <w:r>
+        <w:rPr>
+          <w:rFonts w:ascii="Arial" w:hAnsi="Arial"/>
+          <w:i/>
+          <w:sz w:val="24"/>
+        </w:rPr>
+        <w:t xml:space="preserve"> </w:t>
+      </w:r>
+      <w:r>
+        <w:rPr>
+          <w:rFonts w:ascii="Arial" w:hAnsi="Arial"/>
+          <w:sz w:val="24"/>
+        </w:rPr>
+        <w:t>para o elemento D, obtendo este resultado:</w:t>
+      </w:r>
+    </w:p>
+    <w:p>
+      <w:pPr>
+        <w:jc w:val="center"/>
+        <w:rPr>
+          <w:rFonts w:ascii="Arial" w:hAnsi="Arial"/>
+          <w:sz w:val="24"/>
+        </w:rPr>
+      </w:pPr>
+      <w:r>
+        <w:rPr>
+          <w:rFonts w:ascii="Arial" w:hAnsi="Arial"/>
+          <w:sz w:val="24"/>
+        </w:rPr>
+        <w:drawing>
+          <wp:inline distT="0" distB="0" distL="0" distR="0" wp14:anchorId="0902212E" wp14:editId="1B63FFCA">
+            <wp:extent cx="3620005" cy="1943371"/>
+            <wp:effectExtent l="0" t="0" r="0" b="0"/>
+            <wp:docPr id="29" name="Imagem 29"/>
+            <wp:cNvGraphicFramePr>
+              <a:graphicFrameLocks xmlns:a="http://schemas.openxmlformats.org/drawingml/2006/main" noChangeAspect="1"/>
+            </wp:cNvGraphicFramePr>
+            <a:graphic xmlns:a="http://schemas.openxmlformats.org/drawingml/2006/main">
+              <a:graphicData uri="http://schemas.openxmlformats.org/drawingml/2006/picture">
+                <pic:pic xmlns:pic="http://schemas.openxmlformats.org/drawingml/2006/picture">
+                  <pic:nvPicPr>
+                    <pic:cNvPr id="1" name=""/>
+                    <pic:cNvPicPr/>
+                  </pic:nvPicPr>
+                  <pic:blipFill>
+                    <a:blip r:embed="rId33"/>
+                    <a:stretch>
+                      <a:fillRect/>
+                    </a:stretch>
+                  </pic:blipFill>
+                  <pic:spPr>
+                    <a:xfrm>
+                      <a:off x="0" y="0"/>
+                      <a:ext cx="3620005" cy="1943371"/>
+                    </a:xfrm>
+                    <a:prstGeom prst="rect">
+                      <a:avLst/>
+                    </a:prstGeom>
+                  </pic:spPr>
+                </pic:pic>
+              </a:graphicData>
+            </a:graphic>
+          </wp:inline>
+        </w:drawing>
+      </w:r>
+    </w:p>
+    <w:p>
+      <w:pPr>
+        <w:rPr>
+          <w:rFonts w:ascii="Arial" w:hAnsi="Arial"/>
+          <w:sz w:val="24"/>
+        </w:rPr>
+      </w:pPr>
+      <w:r>
+        <w:rPr>
+          <w:rFonts w:ascii="Arial" w:hAnsi="Arial"/>
+          <w:sz w:val="24"/>
+        </w:rPr>
+        <w:tab/>
+        <w:t>Apague o elemento que será substituído, senão:</w:t>
+      </w:r>
+    </w:p>
+    <w:p>
+      <w:pPr>
+        <w:jc w:val="center"/>
+        <w:rPr>
+          <w:rFonts w:ascii="Arial" w:hAnsi="Arial"/>
+          <w:sz w:val="24"/>
+        </w:rPr>
+      </w:pPr>
+      <w:r>
+        <w:rPr>
+          <w:rFonts w:ascii="Arial" w:hAnsi="Arial"/>
+          <w:sz w:val="24"/>
+        </w:rPr>
+        <w:drawing>
+          <wp:inline distT="0" distB="0" distL="0" distR="0" wp14:anchorId="2E6C648A" wp14:editId="30BC4F15">
+            <wp:extent cx="3152353" cy="1684020"/>
+            <wp:effectExtent l="0" t="0" r="0" b="0"/>
+            <wp:docPr id="30" name="Imagem 30"/>
+            <wp:cNvGraphicFramePr>
+              <a:graphicFrameLocks xmlns:a="http://schemas.openxmlformats.org/drawingml/2006/main" noChangeAspect="1"/>
+            </wp:cNvGraphicFramePr>
+            <a:graphic xmlns:a="http://schemas.openxmlformats.org/drawingml/2006/main">
+              <a:graphicData uri="http://schemas.openxmlformats.org/drawingml/2006/picture">
+                <pic:pic xmlns:pic="http://schemas.openxmlformats.org/drawingml/2006/picture">
+                  <pic:nvPicPr>
+                    <pic:cNvPr id="1" name=""/>
+                    <pic:cNvPicPr/>
+                  </pic:nvPicPr>
+                  <pic:blipFill>
+                    <a:blip r:embed="rId34"/>
+                    <a:stretch>
+                      <a:fillRect/>
+                    </a:stretch>
+                  </pic:blipFill>
+                  <pic:spPr>
+                    <a:xfrm>
+                      <a:off x="0" y="0"/>
+                      <a:ext cx="3169121" cy="1692978"/>
+                    </a:xfrm>
+                    <a:prstGeom prst="rect">
+                      <a:avLst/>
+                    </a:prstGeom>
+                  </pic:spPr>
+                </pic:pic>
+              </a:graphicData>
+            </a:graphic>
+          </wp:inline>
+        </w:drawing>
+      </w:r>
+    </w:p>
+    <w:p>
+      <w:pPr>
+        <w:rPr>
+          <w:rFonts w:ascii="Arial" w:hAnsi="Arial"/>
+          <w:b/>
+          <w:i/>
+          <w:sz w:val="28"/>
+        </w:rPr>
+      </w:pPr>
+      <w:r>
+        <w:rPr>
+          <w:rFonts w:ascii="Arial" w:hAnsi="Arial"/>
+          <w:b/>
+          <w:i/>
+          <w:sz w:val="28"/>
+        </w:rPr>
+        <w:lastRenderedPageBreak/>
+        <w:t>Vigésima sexta aula – Desafios (parte 1)</w:t>
+      </w:r>
+    </w:p>
+    <w:p>
+      <w:pPr>
+        <w:jc w:val="both"/>
+        <w:rPr>
+          <w:rFonts w:ascii="Arial" w:hAnsi="Arial"/>
+          <w:sz w:val="24"/>
+        </w:rPr>
+      </w:pPr>
+      <w:r>
+        <w:rPr>
+          <w:rFonts w:ascii="Arial" w:hAnsi="Arial"/>
+          <w:b/>
+          <w:i/>
+          <w:sz w:val="28"/>
+        </w:rPr>
+        <w:tab/>
+      </w:r>
+      <w:r>
+        <w:rPr>
+          <w:rFonts w:ascii="Arial" w:hAnsi="Arial"/>
+          <w:sz w:val="24"/>
+        </w:rPr>
+        <w:t>Professor solicita criação de tabela exatamente igual a dele para treinar conhecimento. Encontra-se dentro do desafio 013. Desafio:</w:t>
+      </w:r>
+    </w:p>
+    <w:p>
+      <w:pPr>
+        <w:jc w:val="center"/>
+        <w:rPr>
+          <w:rFonts w:ascii="Arial" w:hAnsi="Arial"/>
+          <w:sz w:val="24"/>
+        </w:rPr>
+      </w:pPr>
+      <w:r>
+        <w:rPr>
+          <w:rFonts w:ascii="Arial" w:hAnsi="Arial"/>
+          <w:sz w:val="24"/>
+        </w:rPr>
+        <w:drawing>
+          <wp:inline distT="0" distB="0" distL="0" distR="0" wp14:anchorId="701E9AB6" wp14:editId="6F979B68">
+            <wp:extent cx="5151120" cy="1866900"/>
+            <wp:effectExtent l="0" t="0" r="0" b="0"/>
+            <wp:docPr id="31" name="Imagem 31"/>
+            <wp:cNvGraphicFramePr>
+              <a:graphicFrameLocks xmlns:a="http://schemas.openxmlformats.org/drawingml/2006/main" noChangeAspect="1"/>
+            </wp:cNvGraphicFramePr>
+            <a:graphic xmlns:a="http://schemas.openxmlformats.org/drawingml/2006/main">
+              <a:graphicData uri="http://schemas.openxmlformats.org/drawingml/2006/picture">
+                <pic:pic xmlns:pic="http://schemas.openxmlformats.org/drawingml/2006/picture">
+                  <pic:nvPicPr>
+                    <pic:cNvPr id="1" name=""/>
+                    <pic:cNvPicPr/>
+                  </pic:nvPicPr>
+                  <pic:blipFill rotWithShape="1">
+                    <a:blip r:embed="rId35"/>
+                    <a:srcRect r="4609" b="9035"/>
+                    <a:stretch/>
+                  </pic:blipFill>
+                  <pic:spPr bwMode="auto">
+                    <a:xfrm>
+                      <a:off x="0" y="0"/>
+                      <a:ext cx="5151120" cy="1866900"/>
+                    </a:xfrm>
+                    <a:prstGeom prst="rect">
+                      <a:avLst/>
+                    </a:prstGeom>
+                    <a:ln>
+                      <a:noFill/>
+                    </a:ln>
+                    <a:extLst>
+                      <a:ext uri="{53640926-AAD7-44D8-BBD7-CCE9431645EC}">
+                        <a14:shadowObscured xmlns:a14="http://schemas.microsoft.com/office/drawing/2010/main"/>
+                      </a:ext>
+                    </a:extLst>
+                  </pic:spPr>
+                </pic:pic>
+              </a:graphicData>
+            </a:graphic>
+          </wp:inline>
+        </w:drawing>
+      </w:r>
+    </w:p>
+    <w:p>
+      <w:pPr>
+        <w:rPr>
+          <w:rFonts w:ascii="Arial" w:hAnsi="Arial"/>
+          <w:sz w:val="24"/>
+        </w:rPr>
+      </w:pPr>
+      <w:r>
+        <w:rPr>
+          <w:rFonts w:ascii="Arial" w:hAnsi="Arial"/>
+          <w:sz w:val="24"/>
+        </w:rPr>
+        <w:tab/>
+        <w:t>RESULTADO:</w:t>
+      </w:r>
+    </w:p>
+    <w:p>
+      <w:pPr>
+        <w:jc w:val="center"/>
+        <w:rPr>
+          <w:rFonts w:ascii="Arial" w:hAnsi="Arial"/>
+          <w:sz w:val="24"/>
+        </w:rPr>
+      </w:pPr>
+      <w:r>
+        <w:rPr>
+          <w:rFonts w:ascii="Arial" w:hAnsi="Arial"/>
+          <w:sz w:val="24"/>
+        </w:rPr>
+        <w:drawing>
+          <wp:inline distT="0" distB="0" distL="0" distR="0" wp14:anchorId="4802CA10" wp14:editId="044009DE">
+            <wp:extent cx="5170658" cy="2061210"/>
+            <wp:effectExtent l="0" t="0" r="0" b="0"/>
+            <wp:docPr id="37" name="Imagem 37"/>
+            <wp:cNvGraphicFramePr>
+              <a:graphicFrameLocks xmlns:a="http://schemas.openxmlformats.org/drawingml/2006/main" noChangeAspect="1"/>
+            </wp:cNvGraphicFramePr>
+            <a:graphic xmlns:a="http://schemas.openxmlformats.org/drawingml/2006/main">
+              <a:graphicData uri="http://schemas.openxmlformats.org/drawingml/2006/picture">
+                <pic:pic xmlns:pic="http://schemas.openxmlformats.org/drawingml/2006/picture">
+                  <pic:nvPicPr>
+                    <pic:cNvPr id="1" name=""/>
+                    <pic:cNvPicPr/>
+                  </pic:nvPicPr>
+                  <pic:blipFill>
+                    <a:blip r:embed="rId36"/>
+                    <a:stretch>
+                      <a:fillRect/>
+                    </a:stretch>
+                  </pic:blipFill>
+                  <pic:spPr>
+                    <a:xfrm>
+                      <a:off x="0" y="0"/>
+                      <a:ext cx="5177470" cy="2063925"/>
+                    </a:xfrm>
+                    <a:prstGeom prst="rect">
+                      <a:avLst/>
+                    </a:prstGeom>
+                  </pic:spPr>
+                </pic:pic>
+              </a:graphicData>
+            </a:graphic>
+          </wp:inline>
+        </w:drawing>
+      </w:r>
+    </w:p>
+    <w:p>
+      <w:pPr>
+        <w:rPr>
+          <w:rFonts w:ascii="Arial" w:hAnsi="Arial"/>
+          <w:sz w:val="24"/>
+        </w:rPr>
+      </w:pPr>
+      <w:r>
+        <w:rPr>
+          <w:rFonts w:ascii="Arial" w:hAnsi="Arial"/>
+          <w:sz w:val="24"/>
+        </w:rPr>
+        <w:tab/>
+        <w:t>SEGUNDO DESAFIO:</w:t>
+      </w:r>
+    </w:p>
+    <w:p>
+      <w:pPr>
+        <w:jc w:val="center"/>
+        <w:rPr>
+          <w:rFonts w:ascii="Arial" w:hAnsi="Arial"/>
+          <w:sz w:val="24"/>
+        </w:rPr>
+      </w:pPr>
+      <w:r>
+        <w:rPr>
+          <w:rFonts w:ascii="Arial" w:hAnsi="Arial"/>
+          <w:sz w:val="24"/>
+        </w:rPr>
+        <w:drawing>
+          <wp:inline distT="0" distB="0" distL="0" distR="0" wp14:anchorId="518CF85C" wp14:editId="4EC65D2E">
+            <wp:extent cx="5372100" cy="1661160"/>
+            <wp:effectExtent l="0" t="0" r="0" b="0"/>
+            <wp:docPr id="34" name="Imagem 34"/>
+            <wp:cNvGraphicFramePr>
+              <a:graphicFrameLocks xmlns:a="http://schemas.openxmlformats.org/drawingml/2006/main" noChangeAspect="1"/>
+            </wp:cNvGraphicFramePr>
+            <a:graphic xmlns:a="http://schemas.openxmlformats.org/drawingml/2006/main">
+              <a:graphicData uri="http://schemas.openxmlformats.org/drawingml/2006/picture">
+                <pic:pic xmlns:pic="http://schemas.openxmlformats.org/drawingml/2006/picture">
+                  <pic:nvPicPr>
+                    <pic:cNvPr id="1" name=""/>
+                    <pic:cNvPicPr/>
+                  </pic:nvPicPr>
+                  <pic:blipFill rotWithShape="1">
+                    <a:blip r:embed="rId37"/>
+                    <a:srcRect r="517" b="4070"/>
+                    <a:stretch/>
+                  </pic:blipFill>
+                  <pic:spPr bwMode="auto">
+                    <a:xfrm>
+                      <a:off x="0" y="0"/>
+                      <a:ext cx="5372100" cy="1661160"/>
+                    </a:xfrm>
+                    <a:prstGeom prst="rect">
+                      <a:avLst/>
+                    </a:prstGeom>
+                    <a:ln>
+                      <a:noFill/>
+                    </a:ln>
+                    <a:extLst>
+                      <a:ext uri="{53640926-AAD7-44D8-BBD7-CCE9431645EC}">
+                        <a14:shadowObscured xmlns:a14="http://schemas.microsoft.com/office/drawing/2010/main"/>
+                      </a:ext>
+                    </a:extLst>
+                  </pic:spPr>
+                </pic:pic>
+              </a:graphicData>
+            </a:graphic>
+          </wp:inline>
+        </w:drawing>
+      </w:r>
+    </w:p>
+    <w:p>
+      <w:pPr>
+        <w:rPr>
+          <w:rFonts w:ascii="Arial" w:hAnsi="Arial"/>
+          <w:sz w:val="24"/>
+        </w:rPr>
+      </w:pPr>
+      <w:r>
+        <w:rPr>
+          <w:rFonts w:ascii="Arial" w:hAnsi="Arial"/>
+          <w:sz w:val="24"/>
+        </w:rPr>
+        <w:tab/>
+        <w:t>RESULTADO:</w:t>
+      </w:r>
+    </w:p>
+    <w:p>
+      <w:pPr>
+        <w:jc w:val="center"/>
+        <w:rPr>
+          <w:rFonts w:ascii="Arial" w:hAnsi="Arial"/>
+          <w:sz w:val="24"/>
+        </w:rPr>
+      </w:pPr>
+      <w:r>
+        <w:rPr>
+          <w:rFonts w:ascii="Arial" w:hAnsi="Arial"/>
+          <w:sz w:val="24"/>
+        </w:rPr>
+        <w:lastRenderedPageBreak/>
+        <w:drawing>
+          <wp:inline distT="0" distB="0" distL="0" distR="0" wp14:anchorId="5E359FC3" wp14:editId="164DE209">
+            <wp:extent cx="5400040" cy="2153920"/>
+            <wp:effectExtent l="0" t="0" r="0" b="0"/>
+            <wp:docPr id="38" name="Imagem 38"/>
+            <wp:cNvGraphicFramePr>
+              <a:graphicFrameLocks xmlns:a="http://schemas.openxmlformats.org/drawingml/2006/main" noChangeAspect="1"/>
+            </wp:cNvGraphicFramePr>
+            <a:graphic xmlns:a="http://schemas.openxmlformats.org/drawingml/2006/main">
+              <a:graphicData uri="http://schemas.openxmlformats.org/drawingml/2006/picture">
+                <pic:pic xmlns:pic="http://schemas.openxmlformats.org/drawingml/2006/picture">
+                  <pic:nvPicPr>
+                    <pic:cNvPr id="1" name=""/>
+                    <pic:cNvPicPr/>
+                  </pic:nvPicPr>
+                  <pic:blipFill>
+                    <a:blip r:embed="rId38"/>
+                    <a:stretch>
+                      <a:fillRect/>
+                    </a:stretch>
+                  </pic:blipFill>
+                  <pic:spPr>
+                    <a:xfrm>
+                      <a:off x="0" y="0"/>
+                      <a:ext cx="5400040" cy="2153920"/>
+                    </a:xfrm>
+                    <a:prstGeom prst="rect">
+                      <a:avLst/>
+                    </a:prstGeom>
+                  </pic:spPr>
+                </pic:pic>
+              </a:graphicData>
+            </a:graphic>
+          </wp:inline>
+        </w:drawing>
+      </w:r>
+    </w:p>
+    <w:p>
+      <w:pPr>
+        <w:rPr>
+          <w:rFonts w:ascii="Arial" w:hAnsi="Arial"/>
+          <w:sz w:val="24"/>
+        </w:rPr>
+      </w:pPr>
+    </w:p>
+    <w:p>
+      <w:pPr>
+        <w:rPr>
+          <w:rFonts w:ascii="Arial" w:hAnsi="Arial"/>
+          <w:b/>
+          <w:i/>
+          <w:sz w:val="28"/>
+        </w:rPr>
+      </w:pPr>
+      <w:r>
+        <w:rPr>
+          <w:rFonts w:ascii="Arial" w:hAnsi="Arial"/>
+          <w:b/>
+          <w:i/>
+          <w:sz w:val="28"/>
+        </w:rPr>
+        <w:t>Vigésima sétima aula – Exemplo de tabela completa</w:t>
+      </w:r>
+    </w:p>
+    <w:p>
+      <w:pPr>
+        <w:jc w:val="both"/>
+        <w:rPr>
+          <w:rFonts w:ascii="Arial" w:hAnsi="Arial"/>
+          <w:sz w:val="24"/>
+        </w:rPr>
+      </w:pPr>
+      <w:r>
+        <w:rPr>
+          <w:rFonts w:ascii="Arial" w:hAnsi="Arial"/>
+          <w:b/>
+          <w:i/>
+          <w:sz w:val="28"/>
+        </w:rPr>
+        <w:tab/>
+      </w:r>
+      <w:r>
+        <w:rPr>
+          <w:rFonts w:ascii="Arial" w:hAnsi="Arial"/>
+          <w:sz w:val="24"/>
+        </w:rPr>
+        <w:t>Professor sugere praticar mais uma vez a construção de tabelas, porém com dados e não letras e números.</w:t>
+      </w:r>
+    </w:p>
+    <w:p>
+      <w:pPr>
+        <w:rPr>
+          <w:rFonts w:ascii="Arial" w:hAnsi="Arial"/>
+          <w:sz w:val="24"/>
+        </w:rPr>
+      </w:pPr>
+    </w:p>
+    <w:p>
+      <w:pPr>
+        <w:rPr>
+          <w:rFonts w:ascii="Arial" w:hAnsi="Arial"/>
+          <w:b/>
+          <w:i/>
+          <w:sz w:val="28"/>
+        </w:rPr>
+      </w:pPr>
+      <w:r>
+        <w:rPr>
+          <w:rFonts w:ascii="Arial" w:hAnsi="Arial"/>
+          <w:b/>
+          <w:i/>
+          <w:sz w:val="28"/>
+        </w:rPr>
+        <w:t>Vigésima oitava aula – Escopos de grupo</w:t>
+      </w:r>
+    </w:p>
+    <w:p>
+      <w:pPr>
+        <w:jc w:val="both"/>
+        <w:rPr>
+          <w:rFonts w:ascii="Arial" w:hAnsi="Arial"/>
+          <w:sz w:val="24"/>
+        </w:rPr>
+      </w:pPr>
+      <w:r>
+        <w:rPr>
+          <w:rFonts w:ascii="Arial" w:hAnsi="Arial"/>
+          <w:b/>
+          <w:i/>
+          <w:sz w:val="28"/>
+        </w:rPr>
+        <w:tab/>
+      </w:r>
+      <w:r>
+        <w:rPr>
+          <w:rFonts w:ascii="Arial" w:hAnsi="Arial"/>
+          <w:sz w:val="24"/>
+        </w:rPr>
+        <w:t xml:space="preserve">Agora será ensinado como usar as tags </w:t>
+      </w:r>
+      <w:r>
+        <w:rPr>
+          <w:rFonts w:ascii="Arial" w:hAnsi="Arial"/>
+          <w:i/>
+          <w:sz w:val="24"/>
+        </w:rPr>
+        <w:t xml:space="preserve">scope colgroup </w:t>
+      </w:r>
+      <w:r>
+        <w:rPr>
+          <w:rFonts w:ascii="Arial" w:hAnsi="Arial"/>
+          <w:sz w:val="24"/>
+        </w:rPr>
+        <w:t>e</w:t>
+      </w:r>
+      <w:r>
+        <w:rPr>
+          <w:rFonts w:ascii="Arial" w:hAnsi="Arial"/>
+          <w:i/>
+          <w:sz w:val="24"/>
+        </w:rPr>
+        <w:t xml:space="preserve"> rowgroup. </w:t>
+      </w:r>
+      <w:r>
+        <w:rPr>
+          <w:rFonts w:ascii="Arial" w:hAnsi="Arial"/>
+          <w:sz w:val="24"/>
+        </w:rPr>
+        <w:t>Basicamente se refere a dizer o seguinte: se caso tiver uma tabela onde uma coluna se refere a mais de um dado, usamos o colgroup, e a mesma coisa para linha.</w:t>
+      </w:r>
+    </w:p>
+    <w:p>
+      <w:pPr>
+        <w:jc w:val="center"/>
+        <w:rPr>
+          <w:rFonts w:ascii="Arial" w:hAnsi="Arial"/>
+          <w:sz w:val="24"/>
+        </w:rPr>
+      </w:pPr>
+      <w:r>
+        <w:rPr>
+          <w:rFonts w:ascii="Arial" w:hAnsi="Arial"/>
+          <w:sz w:val="24"/>
+        </w:rPr>
+        <w:drawing>
+          <wp:inline distT="0" distB="0" distL="0" distR="0" wp14:anchorId="07293215" wp14:editId="1C5F2894">
+            <wp:extent cx="5201376" cy="3191320"/>
+            <wp:effectExtent l="0" t="0" r="0" b="9525"/>
+            <wp:docPr id="39" name="Imagem 39"/>
+            <wp:cNvGraphicFramePr>
+              <a:graphicFrameLocks xmlns:a="http://schemas.openxmlformats.org/drawingml/2006/main" noChangeAspect="1"/>
+            </wp:cNvGraphicFramePr>
+            <a:graphic xmlns:a="http://schemas.openxmlformats.org/drawingml/2006/main">
+              <a:graphicData uri="http://schemas.openxmlformats.org/drawingml/2006/picture">
+                <pic:pic xmlns:pic="http://schemas.openxmlformats.org/drawingml/2006/picture">
+                  <pic:nvPicPr>
+                    <pic:cNvPr id="1" name=""/>
+                    <pic:cNvPicPr/>
+                  </pic:nvPicPr>
+                  <pic:blipFill>
+                    <a:blip r:embed="rId39"/>
+                    <a:stretch>
+                      <a:fillRect/>
+                    </a:stretch>
+                  </pic:blipFill>
+                  <pic:spPr>
+                    <a:xfrm>
+                      <a:off x="0" y="0"/>
+                      <a:ext cx="5201376" cy="3191320"/>
+                    </a:xfrm>
+                    <a:prstGeom prst="rect">
+                      <a:avLst/>
+                    </a:prstGeom>
+                  </pic:spPr>
+                </pic:pic>
+              </a:graphicData>
+            </a:graphic>
+          </wp:inline>
+        </w:drawing>
+      </w:r>
+    </w:p>
+    <w:p>
+      <w:pPr>
+        <w:jc w:val="both"/>
+        <w:rPr>
+          <w:rFonts w:ascii="Arial" w:hAnsi="Arial"/>
+          <w:sz w:val="24"/>
+        </w:rPr>
+      </w:pPr>
+      <w:r>
+        <w:rPr>
+          <w:rFonts w:ascii="Arial" w:hAnsi="Arial"/>
+          <w:sz w:val="24"/>
+        </w:rPr>
+        <w:lastRenderedPageBreak/>
+        <w:tab/>
+        <w:t xml:space="preserve">Em filmes, se colocarmos somente </w:t>
+      </w:r>
+      <w:r>
+        <w:rPr>
+          <w:rFonts w:ascii="Arial" w:hAnsi="Arial"/>
+          <w:i/>
+          <w:sz w:val="24"/>
+        </w:rPr>
+        <w:t>col</w:t>
+      </w:r>
+      <w:r>
+        <w:rPr>
+          <w:rFonts w:ascii="Arial" w:hAnsi="Arial"/>
+          <w:sz w:val="24"/>
+        </w:rPr>
+        <w:t xml:space="preserve">, ele irá considerar somente a coluna que contém: </w:t>
+      </w:r>
+      <w:proofErr w:type="spellStart"/>
+      <w:r>
+        <w:rPr>
+          <w:rFonts w:ascii="Arial" w:hAnsi="Arial"/>
+          <w:sz w:val="24"/>
+        </w:rPr>
+        <w:t>alien</w:t>
+      </w:r>
+      <w:proofErr w:type="spellEnd"/>
+      <w:r>
+        <w:rPr>
+          <w:rFonts w:ascii="Arial" w:hAnsi="Arial"/>
+          <w:sz w:val="24"/>
+        </w:rPr>
+        <w:t xml:space="preserve">, </w:t>
+      </w:r>
+      <w:proofErr w:type="spellStart"/>
+      <w:r>
+        <w:rPr>
+          <w:rFonts w:ascii="Arial" w:hAnsi="Arial"/>
+          <w:sz w:val="24"/>
+        </w:rPr>
+        <w:t>hulk</w:t>
+      </w:r>
+      <w:proofErr w:type="spellEnd"/>
+      <w:r>
+        <w:rPr>
+          <w:rFonts w:ascii="Arial" w:hAnsi="Arial"/>
+          <w:sz w:val="24"/>
+        </w:rPr>
+        <w:t xml:space="preserve">, </w:t>
+      </w:r>
+      <w:proofErr w:type="spellStart"/>
+      <w:r>
+        <w:rPr>
+          <w:rFonts w:ascii="Arial" w:hAnsi="Arial"/>
+          <w:sz w:val="24"/>
+        </w:rPr>
+        <w:t>oblivion</w:t>
+      </w:r>
+      <w:proofErr w:type="spellEnd"/>
+      <w:r>
+        <w:rPr>
+          <w:rFonts w:ascii="Arial" w:hAnsi="Arial"/>
+          <w:sz w:val="24"/>
+        </w:rPr>
+        <w:t xml:space="preserve">, intocáveis, </w:t>
+      </w:r>
+      <w:proofErr w:type="spellStart"/>
+      <w:r>
+        <w:rPr>
+          <w:rFonts w:ascii="Arial" w:hAnsi="Arial"/>
+          <w:sz w:val="24"/>
+        </w:rPr>
+        <w:t>wall-e</w:t>
+      </w:r>
+      <w:proofErr w:type="spellEnd"/>
+      <w:r>
+        <w:rPr>
+          <w:rFonts w:ascii="Arial" w:hAnsi="Arial"/>
+          <w:sz w:val="24"/>
+        </w:rPr>
+        <w:t>. star-</w:t>
+      </w:r>
+      <w:proofErr w:type="spellStart"/>
+      <w:r>
+        <w:rPr>
+          <w:rFonts w:ascii="Arial" w:hAnsi="Arial"/>
+          <w:sz w:val="24"/>
+        </w:rPr>
+        <w:t>wars</w:t>
+      </w:r>
+      <w:proofErr w:type="spellEnd"/>
+      <w:r>
+        <w:rPr>
+          <w:rFonts w:ascii="Arial" w:hAnsi="Arial"/>
+          <w:sz w:val="24"/>
+        </w:rPr>
+        <w:t xml:space="preserve"> V. Colo tem mais de um conteúdo para esta coluna, usamos o colgroup. Mesma coisa para a linha, exemplo: Mulheres, Homens.</w:t>
+      </w:r>
+    </w:p>
+    <w:p>
+      <w:pPr>
+        <w:jc w:val="both"/>
+        <w:rPr>
+          <w:rFonts w:ascii="Arial" w:hAnsi="Arial"/>
+          <w:sz w:val="24"/>
+        </w:rPr>
+      </w:pPr>
+    </w:p>
+    <w:p>
+      <w:pPr>
+        <w:rPr>
+          <w:rFonts w:ascii="Arial" w:hAnsi="Arial"/>
+          <w:b/>
+          <w:i/>
+          <w:sz w:val="28"/>
+        </w:rPr>
+      </w:pPr>
+      <w:r>
+        <w:rPr>
+          <w:rFonts w:ascii="Arial" w:hAnsi="Arial"/>
+          <w:b/>
+          <w:i/>
+          <w:sz w:val="28"/>
+        </w:rPr>
+        <w:t>Vigésima nona aula – Desafios (parte 2</w:t>
+      </w:r>
+      <w:r>
+        <w:rPr>
+          <w:rFonts w:ascii="Arial" w:hAnsi="Arial"/>
+          <w:b/>
+          <w:i/>
+          <w:sz w:val="28"/>
+        </w:rPr>
+        <w:t>)</w:t>
+      </w:r>
+    </w:p>
+    <w:p>
+      <w:pPr>
+        <w:rPr>
+          <w:rFonts w:ascii="Arial" w:hAnsi="Arial"/>
+          <w:sz w:val="24"/>
+        </w:rPr>
+      </w:pPr>
+      <w:r>
+        <w:rPr>
+          <w:rFonts w:ascii="Arial" w:hAnsi="Arial"/>
+          <w:b/>
+          <w:i/>
+          <w:sz w:val="28"/>
+        </w:rPr>
+        <w:tab/>
+      </w:r>
+      <w:r>
+        <w:rPr>
+          <w:rFonts w:ascii="Arial" w:hAnsi="Arial"/>
+          <w:sz w:val="24"/>
+        </w:rPr>
+        <w:t>Professor tem mais um desafio.</w:t>
+      </w:r>
+    </w:p>
+    <w:p>
+      <w:pPr>
+        <w:jc w:val="center"/>
+        <w:rPr>
+          <w:rFonts w:ascii="Arial" w:hAnsi="Arial"/>
+          <w:sz w:val="24"/>
+        </w:rPr>
+      </w:pPr>
+      <w:r>
+        <w:rPr>
+          <w:rFonts w:ascii="Arial" w:hAnsi="Arial"/>
+          <w:sz w:val="24"/>
+        </w:rPr>
+        <w:drawing>
+          <wp:inline distT="0" distB="0" distL="0" distR="0" wp14:anchorId="438B1E2A" wp14:editId="339FE6DE">
+            <wp:extent cx="4762500" cy="2397491"/>
+            <wp:effectExtent l="0" t="0" r="0" b="3175"/>
+            <wp:docPr id="40" name="Imagem 40"/>
+            <wp:cNvGraphicFramePr>
+              <a:graphicFrameLocks xmlns:a="http://schemas.openxmlformats.org/drawingml/2006/main" noChangeAspect="1"/>
+            </wp:cNvGraphicFramePr>
+            <a:graphic xmlns:a="http://schemas.openxmlformats.org/drawingml/2006/main">
+              <a:graphicData uri="http://schemas.openxmlformats.org/drawingml/2006/picture">
+                <pic:pic xmlns:pic="http://schemas.openxmlformats.org/drawingml/2006/picture">
+                  <pic:nvPicPr>
+                    <pic:cNvPr id="1" name=""/>
+                    <pic:cNvPicPr/>
+                  </pic:nvPicPr>
+                  <pic:blipFill>
+                    <a:blip r:embed="rId40"/>
+                    <a:stretch>
+                      <a:fillRect/>
+                    </a:stretch>
+                  </pic:blipFill>
+                  <pic:spPr>
+                    <a:xfrm>
+                      <a:off x="0" y="0"/>
+                      <a:ext cx="4766869" cy="2399690"/>
+                    </a:xfrm>
+                    <a:prstGeom prst="rect">
+                      <a:avLst/>
+                    </a:prstGeom>
+                  </pic:spPr>
+                </pic:pic>
+              </a:graphicData>
+            </a:graphic>
+          </wp:inline>
+        </w:drawing>
+      </w:r>
+    </w:p>
+    <w:p>
+      <w:pPr>
+        <w:rPr>
+          <w:rFonts w:ascii="Arial" w:hAnsi="Arial"/>
+          <w:sz w:val="24"/>
+        </w:rPr>
+      </w:pPr>
+      <w:r>
+        <w:rPr>
+          <w:rFonts w:ascii="Arial" w:hAnsi="Arial"/>
+          <w:sz w:val="24"/>
+        </w:rPr>
+        <w:tab/>
+        <w:t>RESULTADO:</w:t>
+      </w:r>
+    </w:p>
+    <w:p>
+      <w:pPr>
+        <w:jc w:val="center"/>
+        <w:rPr>
+          <w:rFonts w:ascii="Arial" w:hAnsi="Arial"/>
+          <w:sz w:val="24"/>
+        </w:rPr>
+      </w:pPr>
+      <w:r>
+        <w:rPr>
+          <w:rFonts w:ascii="Arial" w:hAnsi="Arial"/>
+          <w:sz w:val="24"/>
+        </w:rPr>
+        <w:drawing>
+          <wp:inline distT="0" distB="0" distL="0" distR="0" wp14:anchorId="05ED7D64" wp14:editId="5AD8BF8D">
+            <wp:extent cx="4213510" cy="3619500"/>
+            <wp:effectExtent l="0" t="0" r="0" b="0"/>
+            <wp:docPr id="41" name="Imagem 41"/>
+            <wp:cNvGraphicFramePr>
+              <a:graphicFrameLocks xmlns:a="http://schemas.openxmlformats.org/drawingml/2006/main" noChangeAspect="1"/>
+            </wp:cNvGraphicFramePr>
+            <a:graphic xmlns:a="http://schemas.openxmlformats.org/drawingml/2006/main">
+              <a:graphicData uri="http://schemas.openxmlformats.org/drawingml/2006/picture">
+                <pic:pic xmlns:pic="http://schemas.openxmlformats.org/drawingml/2006/picture">
+                  <pic:nvPicPr>
+                    <pic:cNvPr id="1" name=""/>
+                    <pic:cNvPicPr/>
+                  </pic:nvPicPr>
+                  <pic:blipFill>
+                    <a:blip r:embed="rId41"/>
+                    <a:stretch>
+                      <a:fillRect/>
+                    </a:stretch>
+                  </pic:blipFill>
+                  <pic:spPr>
+                    <a:xfrm>
+                      <a:off x="0" y="0"/>
+                      <a:ext cx="4245113" cy="3646648"/>
+                    </a:xfrm>
+                    <a:prstGeom prst="rect">
+                      <a:avLst/>
+                    </a:prstGeom>
+                  </pic:spPr>
+                </pic:pic>
+              </a:graphicData>
+            </a:graphic>
+          </wp:inline>
+        </w:drawing>
+      </w:r>
+    </w:p>
+    <w:p>
+      <w:pPr>
+        <w:jc w:val="both"/>
+        <w:rPr>
+          <w:rFonts w:ascii="Arial" w:hAnsi="Arial"/>
+          <w:sz w:val="24"/>
+        </w:rPr>
+      </w:pPr>
+    </w:p>
+    <w:p>
+      <w:pPr>
+        <w:jc w:val="both"/>
+        <w:rPr>
+          <w:rFonts w:ascii="Arial" w:hAnsi="Arial"/>
+          <w:b/>
+          <w:i/>
+          <w:sz w:val="28"/>
+        </w:rPr>
+      </w:pPr>
+      <w:r>
+        <w:rPr>
+          <w:rFonts w:ascii="Arial" w:hAnsi="Arial"/>
+          <w:b/>
+          <w:i/>
+          <w:sz w:val="28"/>
+        </w:rPr>
+        <w:t>Trigésima aula – Agrupando Colunas com colgroup</w:t>
+      </w:r>
+    </w:p>
+    <w:p>
+      <w:pPr>
+        <w:jc w:val="both"/>
+        <w:rPr>
+          <w:rFonts w:ascii="Arial" w:hAnsi="Arial"/>
+          <w:sz w:val="24"/>
+        </w:rPr>
+      </w:pPr>
+      <w:r>
+        <w:rPr>
+          <w:rFonts w:ascii="Arial" w:hAnsi="Arial"/>
+          <w:b/>
+          <w:i/>
+          <w:sz w:val="28"/>
+        </w:rPr>
+        <w:tab/>
+      </w:r>
+      <w:r>
+        <w:rPr>
+          <w:rFonts w:ascii="Arial" w:hAnsi="Arial"/>
+          <w:sz w:val="24"/>
+        </w:rPr>
+        <w:t xml:space="preserve">Basicamente, é possível abrir um seletor logo abaixo de </w:t>
+      </w:r>
+      <w:r>
+        <w:rPr>
+          <w:rFonts w:ascii="Arial" w:hAnsi="Arial"/>
+          <w:i/>
+          <w:sz w:val="24"/>
+        </w:rPr>
+        <w:t>table</w:t>
+      </w:r>
+      <w:r>
+        <w:rPr>
+          <w:rFonts w:ascii="Arial" w:hAnsi="Arial"/>
+          <w:sz w:val="24"/>
+        </w:rPr>
+        <w:t xml:space="preserve"> para agrupar colunas inteiras e facilitar sua edição em css:</w:t>
+      </w:r>
+    </w:p>
+    <w:p>
+      <w:pPr>
+        <w:jc w:val="center"/>
+        <w:rPr>
+          <w:rFonts w:ascii="Arial" w:hAnsi="Arial"/>
+          <w:sz w:val="24"/>
+        </w:rPr>
+      </w:pPr>
+      <w:r>
+        <w:rPr>
+          <w:rFonts w:ascii="Arial" w:hAnsi="Arial"/>
+          <w:sz w:val="24"/>
+        </w:rPr>
+        <w:drawing>
+          <wp:inline distT="0" distB="0" distL="0" distR="0" wp14:anchorId="16FD0600" wp14:editId="1F3F5751">
+            <wp:extent cx="5001323" cy="3067478"/>
+            <wp:effectExtent l="0" t="0" r="8890" b="0"/>
+            <wp:docPr id="42" name="Imagem 42"/>
+            <wp:cNvGraphicFramePr>
+              <a:graphicFrameLocks xmlns:a="http://schemas.openxmlformats.org/drawingml/2006/main" noChangeAspect="1"/>
+            </wp:cNvGraphicFramePr>
+            <a:graphic xmlns:a="http://schemas.openxmlformats.org/drawingml/2006/main">
+              <a:graphicData uri="http://schemas.openxmlformats.org/drawingml/2006/picture">
+                <pic:pic xmlns:pic="http://schemas.openxmlformats.org/drawingml/2006/picture">
+                  <pic:nvPicPr>
+                    <pic:cNvPr id="1" name=""/>
+                    <pic:cNvPicPr/>
+                  </pic:nvPicPr>
+                  <pic:blipFill>
+                    <a:blip r:embed="rId42"/>
+                    <a:stretch>
+                      <a:fillRect/>
+                    </a:stretch>
+                  </pic:blipFill>
+                  <pic:spPr>
+                    <a:xfrm>
+                      <a:off x="0" y="0"/>
+                      <a:ext cx="5001323" cy="3067478"/>
+                    </a:xfrm>
+                    <a:prstGeom prst="rect">
+                      <a:avLst/>
+                    </a:prstGeom>
+                  </pic:spPr>
+                </pic:pic>
+              </a:graphicData>
+            </a:graphic>
+          </wp:inline>
+        </w:drawing>
+      </w:r>
+    </w:p>
+    <w:p>
+      <w:pPr>
+        <w:jc w:val="both"/>
+        <w:rPr>
+          <w:rFonts w:ascii="Arial" w:hAnsi="Arial"/>
+          <w:sz w:val="24"/>
+        </w:rPr>
+      </w:pPr>
+      <w:r>
+        <w:rPr>
+          <w:rFonts w:ascii="Arial" w:hAnsi="Arial"/>
+          <w:sz w:val="24"/>
+        </w:rPr>
+        <w:tab/>
+        <w:t xml:space="preserve">Com a tag </w:t>
+      </w:r>
+      <w:r>
+        <w:rPr>
+          <w:rFonts w:ascii="Arial" w:hAnsi="Arial"/>
+          <w:i/>
+          <w:sz w:val="24"/>
+        </w:rPr>
+        <w:t xml:space="preserve">coulgroup </w:t>
+      </w:r>
+      <w:r>
+        <w:rPr>
+          <w:rFonts w:ascii="Arial" w:hAnsi="Arial"/>
+          <w:sz w:val="24"/>
+        </w:rPr>
+        <w:t xml:space="preserve">é aberto a seleção para agrupar colunas de tabelas. Depois é aberto </w:t>
+      </w:r>
+      <w:r>
+        <w:rPr>
+          <w:rFonts w:ascii="Arial" w:hAnsi="Arial"/>
+          <w:i/>
+          <w:sz w:val="24"/>
+        </w:rPr>
+        <w:t>col</w:t>
+      </w:r>
+      <w:r>
+        <w:rPr>
+          <w:rFonts w:ascii="Arial" w:hAnsi="Arial"/>
+          <w:sz w:val="24"/>
+        </w:rPr>
+        <w:t xml:space="preserve"> com a quantidade de colunas necessárias. Só identificar cada uma e editar no CSS.</w:t>
+      </w:r>
+    </w:p>
+    <w:p>
+      <w:pPr>
+        <w:jc w:val="both"/>
+        <w:rPr>
+          <w:rFonts w:ascii="Arial" w:hAnsi="Arial"/>
+          <w:sz w:val="24"/>
+        </w:rPr>
+      </w:pPr>
+    </w:p>
+    <w:p>
+      <w:pPr>
+        <w:jc w:val="both"/>
+        <w:rPr>
+          <w:rFonts w:ascii="Arial" w:hAnsi="Arial"/>
+          <w:b/>
+          <w:i/>
+          <w:sz w:val="28"/>
+        </w:rPr>
+      </w:pPr>
+      <w:r>
+        <w:rPr>
+          <w:rFonts w:ascii="Arial" w:hAnsi="Arial"/>
+          <w:b/>
+          <w:i/>
+          <w:sz w:val="28"/>
+        </w:rPr>
+        <w:t>Trigésima primeira aula – Tabelas responsivas</w:t>
+      </w:r>
+    </w:p>
+    <w:p>
+      <w:pPr>
+        <w:jc w:val="both"/>
+        <w:rPr>
+          <w:rFonts w:ascii="Arial" w:hAnsi="Arial"/>
+          <w:sz w:val="24"/>
+        </w:rPr>
+      </w:pPr>
+      <w:r>
+        <w:rPr>
+          <w:rFonts w:ascii="Arial" w:hAnsi="Arial"/>
+          <w:b/>
+          <w:i/>
+          <w:sz w:val="28"/>
+        </w:rPr>
+        <w:tab/>
+      </w:r>
+      <w:r>
+        <w:rPr>
+          <w:rFonts w:ascii="Arial" w:hAnsi="Arial"/>
+          <w:sz w:val="24"/>
+        </w:rPr>
+        <w:t xml:space="preserve">Quando uma tabela </w:t>
+      </w:r>
+      <w:r>
+        <w:rPr>
+          <w:rFonts w:ascii="Arial" w:hAnsi="Arial"/>
+          <w:sz w:val="24"/>
+        </w:rPr>
+        <w:t>é muito grande na tela do celular, cria rolagem lateral. Para isso, envelopamos ela inteira em uma div e chamaremos de container. No css, abrimos a tag overflow-x</w:t>
+      </w:r>
       <w:bookmarkStart w:id="0" w:name="_GoBack"/>
       <w:bookmarkEnd w:id="0"/>
+      <w:r>
+        <w:rPr>
+          <w:rFonts w:ascii="Arial" w:hAnsi="Arial"/>
+          <w:sz w:val="24"/>
+        </w:rPr>
+        <w:t xml:space="preserve"> e cola auto. Assim ele cria rolagem lateral somente para a tabela, e não para a página.</w:t>
+      </w:r>
     </w:p>
     <w:sectPr>
       <w:pgSz w:w="11906" w:h="16838"/>
@@ -4659,7 +8217,7 @@
   <w:style w:type="paragraph" w:default="1" w:styleId="Normal">
     <w:name w:val="Normal"/>
     <w:qFormat/>
-    <w:rsid w:val="00A5262F"/>
+    <w:rsid w:val="00A40374"/>
   </w:style>
   <w:style w:type="paragraph" w:styleId="Ttulo1">
     <w:name w:val="heading 1"/>

</xml_diff>